<commit_message>
no joy no hope only duty
</commit_message>
<xml_diff>
--- a/7 семестр/АИС/ЛР 3/АИС ЛР 3.docx
+++ b/7 семестр/АИС/ЛР 3/АИС ЛР 3.docx
@@ -558,9 +558,17 @@
         <w:t>Ознакомиться с теоретическим материалом</w:t>
       </w:r>
       <w:r>
-        <w:rPr>
-          <w:lang w:val="en-US"/>
-        </w:rPr>
+        <w:t xml:space="preserve">. </w:t>
+      </w:r>
+      <w:r>
+        <w:t xml:space="preserve">Установить </w:t>
+      </w:r>
+      <w:proofErr w:type="spellStart"/>
+      <w:r>
+        <w:t>Nginx</w:t>
+      </w:r>
+      <w:proofErr w:type="spellEnd"/>
+      <w:r>
         <w:t>;</w:t>
       </w:r>
     </w:p>
@@ -573,17 +581,18 @@
         </w:numPr>
       </w:pPr>
       <w:r>
-        <w:t xml:space="preserve">Установить </w:t>
-      </w:r>
-      <w:proofErr w:type="spellStart"/>
-      <w:r>
-        <w:t>Nginx</w:t>
-      </w:r>
-      <w:proofErr w:type="spellEnd"/>
-      <w:r>
-        <w:rPr>
-          <w:lang w:val="en-US"/>
-        </w:rPr>
+        <w:t xml:space="preserve">Разработать 3 сервиса на разных языках программирования (ЯП), которые будут доступны из браузера и выводить текст </w:t>
+      </w:r>
+      <w:r>
+        <w:t>«</w:t>
+      </w:r>
+      <w:r>
+        <w:t>Hello World &lt;ЯП&gt;</w:t>
+      </w:r>
+      <w:r>
+        <w:t>»</w:t>
+      </w:r>
+      <w:r>
         <w:t>;</w:t>
       </w:r>
     </w:p>
@@ -596,8 +605,29 @@
         </w:numPr>
       </w:pPr>
       <w:r>
-        <w:t>Разработать 3 сервиса на разных языках программирования (ЯП), которые будут доступны из браузера и выводить текст Hello World &lt;ЯП&gt;</w:t>
-      </w:r>
+        <w:t xml:space="preserve">Разработать конфигурацию </w:t>
+      </w:r>
+      <w:proofErr w:type="spellStart"/>
+      <w:r>
+        <w:t>nginx</w:t>
+      </w:r>
+      <w:proofErr w:type="spellEnd"/>
+      <w:r>
+        <w:t xml:space="preserve">, которая бы позволяла </w:t>
+      </w:r>
+      <w:proofErr w:type="spellStart"/>
+      <w:r>
+        <w:t>nginx</w:t>
+      </w:r>
+      <w:proofErr w:type="spellEnd"/>
+      <w:r>
+        <w:t xml:space="preserve"> выступать в качестве балансировщика. Использовать секцию </w:t>
+      </w:r>
+      <w:proofErr w:type="spellStart"/>
+      <w:r>
+        <w:t>upstream</w:t>
+      </w:r>
+      <w:proofErr w:type="spellEnd"/>
       <w:r>
         <w:t>;</w:t>
       </w:r>
@@ -611,42 +641,6 @@
         </w:numPr>
       </w:pPr>
       <w:r>
-        <w:t xml:space="preserve">Разработать конфигурацию </w:t>
-      </w:r>
-      <w:proofErr w:type="spellStart"/>
-      <w:r>
-        <w:t>nginx</w:t>
-      </w:r>
-      <w:proofErr w:type="spellEnd"/>
-      <w:r>
-        <w:t xml:space="preserve">, которая бы позволяла </w:t>
-      </w:r>
-      <w:proofErr w:type="spellStart"/>
-      <w:r>
-        <w:t>nginx</w:t>
-      </w:r>
-      <w:proofErr w:type="spellEnd"/>
-      <w:r>
-        <w:t xml:space="preserve"> выступать в качестве балансировщика. Использовать секцию </w:t>
-      </w:r>
-      <w:proofErr w:type="spellStart"/>
-      <w:r>
-        <w:t>upstream</w:t>
-      </w:r>
-      <w:proofErr w:type="spellEnd"/>
-      <w:r>
-        <w:t>;</w:t>
-      </w:r>
-    </w:p>
-    <w:p>
-      <w:pPr>
-        <w:pStyle w:val="aa"/>
-        <w:numPr>
-          <w:ilvl w:val="1"/>
-          <w:numId w:val="20"/>
-        </w:numPr>
-      </w:pPr>
-      <w:r>
         <w:t>Разработать программу, которая дела</w:t>
       </w:r>
       <w:r>
@@ -669,7 +663,16 @@
       </w:r>
     </w:p>
     <w:p/>
-    <w:p/>
+    <w:p>
+      <w:pPr>
+        <w:spacing w:after="200" w:line="276" w:lineRule="auto"/>
+        <w:ind w:firstLine="0"/>
+        <w:jc w:val="left"/>
+      </w:pPr>
+      <w:r>
+        <w:br w:type="page"/>
+      </w:r>
+    </w:p>
     <w:p>
       <w:pPr>
         <w:pStyle w:val="1"/>
@@ -679,20 +682,76 @@
         </w:numPr>
       </w:pPr>
       <w:r>
+        <w:lastRenderedPageBreak/>
         <w:t>ХОД РАБОТЫ</w:t>
       </w:r>
     </w:p>
     <w:p>
       <w:pPr>
         <w:ind w:firstLine="0"/>
-        <w:rPr>
-          <w:lang w:val="en-US"/>
-        </w:rPr>
-      </w:pPr>
-    </w:p>
-    <w:p>
-      <w:r>
-        <w:t xml:space="preserve">Для выполнения данной лабораторной работы была запущена </w:t>
+      </w:pPr>
+    </w:p>
+    <w:p>
+      <w:pPr>
+        <w:ind w:firstLine="0"/>
+        <w:rPr>
+          <w:lang w:val="en-US"/>
+        </w:rPr>
+      </w:pPr>
+    </w:p>
+    <w:p>
+      <w:pPr>
+        <w:pStyle w:val="2"/>
+        <w:numPr>
+          <w:ilvl w:val="1"/>
+          <w:numId w:val="20"/>
+        </w:numPr>
+        <w:rPr>
+          <w:lang w:val="en-US"/>
+        </w:rPr>
+      </w:pPr>
+      <w:r>
+        <w:t xml:space="preserve">Установка </w:t>
+      </w:r>
+      <w:r>
+        <w:rPr>
+          <w:lang w:val="en-US"/>
+        </w:rPr>
+        <w:t>nginx</w:t>
+      </w:r>
+    </w:p>
+    <w:p>
+      <w:pPr>
+        <w:rPr>
+          <w:lang w:val="en-US"/>
+        </w:rPr>
+      </w:pPr>
+    </w:p>
+    <w:p>
+      <w:r>
+        <w:t>Перед началом работы б</w:t>
+      </w:r>
+      <w:r>
+        <w:t xml:space="preserve">ыл изучен теоретический материал по настройке веб-сервера </w:t>
+      </w:r>
+      <w:proofErr w:type="spellStart"/>
+      <w:r>
+        <w:t>Nginx</w:t>
+      </w:r>
+      <w:proofErr w:type="spellEnd"/>
+      <w:r>
+        <w:t>, конфигурации виртуальных хостов, настройке безопасности, управлени</w:t>
+      </w:r>
+      <w:r>
+        <w:t>ю</w:t>
+      </w:r>
+      <w:r>
+        <w:t xml:space="preserve"> производительностью и балансировке нагрузки.</w:t>
+      </w:r>
+    </w:p>
+    <w:p>
+      <w:r>
+        <w:t xml:space="preserve">Для выполнения лабораторной работы была запущена </w:t>
       </w:r>
       <w:r>
         <w:t xml:space="preserve">созданная ранее </w:t>
@@ -745,38 +804,1723 @@
     </w:p>
     <w:p>
       <w:r>
+        <w:t xml:space="preserve">Далее </w:t>
+      </w:r>
+      <w:proofErr w:type="spellStart"/>
+      <w:r>
+        <w:t>Nginx</w:t>
+      </w:r>
+      <w:proofErr w:type="spellEnd"/>
+      <w:r>
+        <w:t xml:space="preserve"> </w:t>
+      </w:r>
+      <w:r>
+        <w:t>был скачан с официального сайта, установлен на виртуальной машине (</w:t>
+      </w:r>
+      <w:r>
+        <w:rPr>
+          <w:lang w:val="en-US"/>
+        </w:rPr>
+        <w:t>C</w:t>
+      </w:r>
+      <w:r>
+        <w:t>:\</w:t>
+      </w:r>
+      <w:r>
+        <w:rPr>
+          <w:lang w:val="en-US"/>
+        </w:rPr>
+        <w:t>nginx</w:t>
+      </w:r>
+      <w:r>
+        <w:t>)</w:t>
+      </w:r>
+      <w:r>
+        <w:t xml:space="preserve"> и успешно запущен (рисунок 3.</w:t>
+      </w:r>
+      <w:r>
+        <w:t>1.</w:t>
+      </w:r>
+      <w:r>
+        <w:t>1).</w:t>
+      </w:r>
+    </w:p>
+    <w:p/>
+    <w:p>
+      <w:pPr>
+        <w:ind w:firstLine="0"/>
+        <w:jc w:val="center"/>
+      </w:pPr>
+      <w:r>
+        <w:rPr>
+          <w:noProof/>
+        </w:rPr>
+        <w:drawing>
+          <wp:inline distT="0" distB="0" distL="0" distR="0" wp14:anchorId="2DAFA7FA" wp14:editId="2CE40309">
+            <wp:extent cx="3743463" cy="1606282"/>
+            <wp:effectExtent l="0" t="0" r="0" b="0"/>
+            <wp:docPr id="2119715663" name="Рисунок 1"/>
+            <wp:cNvGraphicFramePr>
+              <a:graphicFrameLocks xmlns:a="http://schemas.openxmlformats.org/drawingml/2006/main" noChangeAspect="1"/>
+            </wp:cNvGraphicFramePr>
+            <a:graphic xmlns:a="http://schemas.openxmlformats.org/drawingml/2006/main">
+              <a:graphicData uri="http://schemas.openxmlformats.org/drawingml/2006/picture">
+                <pic:pic xmlns:pic="http://schemas.openxmlformats.org/drawingml/2006/picture">
+                  <pic:nvPicPr>
+                    <pic:cNvPr id="2119715663" name=""/>
+                    <pic:cNvPicPr/>
+                  </pic:nvPicPr>
+                  <pic:blipFill>
+                    <a:blip r:embed="rId8"/>
+                    <a:stretch>
+                      <a:fillRect/>
+                    </a:stretch>
+                  </pic:blipFill>
+                  <pic:spPr>
+                    <a:xfrm>
+                      <a:off x="0" y="0"/>
+                      <a:ext cx="3757328" cy="1612231"/>
+                    </a:xfrm>
+                    <a:prstGeom prst="rect">
+                      <a:avLst/>
+                    </a:prstGeom>
+                  </pic:spPr>
+                </pic:pic>
+              </a:graphicData>
+            </a:graphic>
+          </wp:inline>
+        </w:drawing>
+      </w:r>
+    </w:p>
+    <w:p>
+      <w:pPr>
+        <w:jc w:val="center"/>
+      </w:pPr>
+      <w:r>
+        <w:t>Рисунок 3.</w:t>
+      </w:r>
+      <w:r>
+        <w:t>1.</w:t>
+      </w:r>
+      <w:r>
+        <w:t xml:space="preserve">1 – Подтверждение работы </w:t>
+      </w:r>
+      <w:r>
+        <w:rPr>
+          <w:lang w:val="en-US"/>
+        </w:rPr>
+        <w:t>nginx</w:t>
+      </w:r>
+    </w:p>
+    <w:p/>
+    <w:p/>
+    <w:p>
+      <w:pPr>
+        <w:pStyle w:val="2"/>
+        <w:numPr>
+          <w:ilvl w:val="1"/>
+          <w:numId w:val="20"/>
+        </w:numPr>
+      </w:pPr>
+      <w:r>
+        <w:t>Серверные приложения на языках программирования</w:t>
+      </w:r>
+    </w:p>
+    <w:p>
+      <w:pPr>
+        <w:ind w:firstLine="0"/>
+      </w:pPr>
+    </w:p>
+    <w:p>
+      <w:r>
+        <w:t>Для разработки</w:t>
+      </w:r>
+      <w:r>
+        <w:t xml:space="preserve"> </w:t>
+      </w:r>
+      <w:r>
+        <w:t>сервисов</w:t>
+      </w:r>
+      <w:r>
+        <w:t xml:space="preserve"> на разных языках программирования</w:t>
+      </w:r>
+      <w:r>
+        <w:t xml:space="preserve"> были выбраны языки</w:t>
+      </w:r>
+      <w:r>
+        <w:t xml:space="preserve">: </w:t>
+      </w:r>
+      <w:r>
+        <w:rPr>
+          <w:lang w:val="en-US"/>
+        </w:rPr>
+        <w:t>Python</w:t>
+      </w:r>
+      <w:r>
+        <w:t xml:space="preserve">, </w:t>
+      </w:r>
+      <w:r>
+        <w:rPr>
+          <w:lang w:val="en-US"/>
+        </w:rPr>
+        <w:t>PHP</w:t>
+      </w:r>
+      <w:r>
+        <w:t xml:space="preserve">, </w:t>
+      </w:r>
+      <w:r>
+        <w:rPr>
+          <w:lang w:val="en-US"/>
+        </w:rPr>
+        <w:t>NodeJS</w:t>
+      </w:r>
+      <w:r>
+        <w:t xml:space="preserve">. </w:t>
+      </w:r>
+      <w:r>
+        <w:t>Все они были установлены на виртуальной машине (рисунок 3.</w:t>
+      </w:r>
+      <w:r>
+        <w:t>2.</w:t>
+      </w:r>
+      <w:r>
+        <w:t>1</w:t>
+      </w:r>
+      <w:r>
+        <w:t>).</w:t>
+      </w:r>
+    </w:p>
+    <w:p/>
+    <w:p>
+      <w:pPr>
+        <w:ind w:firstLine="0"/>
+        <w:jc w:val="center"/>
+      </w:pPr>
+      <w:r>
+        <w:rPr>
+          <w:noProof/>
+        </w:rPr>
         <w:lastRenderedPageBreak/>
-        <w:t>Б</w:t>
-      </w:r>
-      <w:r>
-        <w:t xml:space="preserve">ыл изучен теоретический материал по настройке веб-сервера </w:t>
+        <w:drawing>
+          <wp:inline distT="0" distB="0" distL="0" distR="0" wp14:anchorId="5F3F1824" wp14:editId="00E2505B">
+            <wp:extent cx="4876800" cy="1340002"/>
+            <wp:effectExtent l="0" t="0" r="0" b="0"/>
+            <wp:docPr id="1598347444" name="Рисунок 1"/>
+            <wp:cNvGraphicFramePr>
+              <a:graphicFrameLocks xmlns:a="http://schemas.openxmlformats.org/drawingml/2006/main" noChangeAspect="1"/>
+            </wp:cNvGraphicFramePr>
+            <a:graphic xmlns:a="http://schemas.openxmlformats.org/drawingml/2006/main">
+              <a:graphicData uri="http://schemas.openxmlformats.org/drawingml/2006/picture">
+                <pic:pic xmlns:pic="http://schemas.openxmlformats.org/drawingml/2006/picture">
+                  <pic:nvPicPr>
+                    <pic:cNvPr id="1598347444" name=""/>
+                    <pic:cNvPicPr/>
+                  </pic:nvPicPr>
+                  <pic:blipFill>
+                    <a:blip r:embed="rId9"/>
+                    <a:stretch>
+                      <a:fillRect/>
+                    </a:stretch>
+                  </pic:blipFill>
+                  <pic:spPr>
+                    <a:xfrm>
+                      <a:off x="0" y="0"/>
+                      <a:ext cx="4934946" cy="1355979"/>
+                    </a:xfrm>
+                    <a:prstGeom prst="rect">
+                      <a:avLst/>
+                    </a:prstGeom>
+                  </pic:spPr>
+                </pic:pic>
+              </a:graphicData>
+            </a:graphic>
+          </wp:inline>
+        </w:drawing>
+      </w:r>
+    </w:p>
+    <w:p>
+      <w:pPr>
+        <w:ind w:firstLine="0"/>
+        <w:jc w:val="center"/>
+      </w:pPr>
+      <w:r>
+        <w:t>Рисунок 3.</w:t>
+      </w:r>
+      <w:r>
+        <w:t>2.</w:t>
+      </w:r>
+      <w:r>
+        <w:t>1</w:t>
+      </w:r>
+      <w:r>
+        <w:t xml:space="preserve"> – Проверка установки языков программирования</w:t>
+      </w:r>
+    </w:p>
+    <w:p/>
+    <w:p>
+      <w:r>
+        <w:t xml:space="preserve">Сначала была написана соответствующая программа на языке </w:t>
+      </w:r>
+      <w:r>
+        <w:rPr>
+          <w:lang w:val="en-US"/>
+        </w:rPr>
+        <w:t>PHP</w:t>
+      </w:r>
+      <w:r>
+        <w:t xml:space="preserve"> (</w:t>
+      </w:r>
+      <w:r>
+        <w:t>листинг 3.</w:t>
+      </w:r>
+      <w:r>
+        <w:t>2.</w:t>
+      </w:r>
+      <w:r>
+        <w:t xml:space="preserve">1). </w:t>
+      </w:r>
+      <w:r>
+        <w:t xml:space="preserve">Программа была </w:t>
+      </w:r>
+      <w:r>
+        <w:t xml:space="preserve">размещена </w:t>
+      </w:r>
+      <w:r>
+        <w:t>в директори</w:t>
+      </w:r>
+      <w:r>
+        <w:t>и</w:t>
+      </w:r>
+      <w:r>
+        <w:t xml:space="preserve"> </w:t>
       </w:r>
       <w:proofErr w:type="spellStart"/>
       <w:r>
-        <w:t>Nginx</w:t>
+        <w:rPr>
+          <w:lang w:val="en-US"/>
+        </w:rPr>
+        <w:t>php</w:t>
       </w:r>
       <w:proofErr w:type="spellEnd"/>
       <w:r>
-        <w:t>, конфигурации виртуальных хостов, настройке безопасности, управлени</w:t>
-      </w:r>
-      <w:r>
-        <w:t>ю</w:t>
-      </w:r>
-      <w:r>
-        <w:t xml:space="preserve"> производительностью и балансировке нагрузки.</w:t>
-      </w:r>
-    </w:p>
-    <w:p>
+        <w:t>_</w:t>
+      </w:r>
+      <w:r>
+        <w:rPr>
+          <w:lang w:val="en-US"/>
+        </w:rPr>
+        <w:t>app</w:t>
+      </w:r>
+      <w:r>
+        <w:t xml:space="preserve"> </w:t>
+      </w:r>
+      <w:r>
+        <w:t xml:space="preserve">под названием </w:t>
+      </w:r>
+      <w:r>
+        <w:rPr>
+          <w:lang w:val="en-US"/>
+        </w:rPr>
+        <w:t>index</w:t>
+      </w:r>
+      <w:r>
+        <w:t>.</w:t>
+      </w:r>
       <w:proofErr w:type="spellStart"/>
       <w:r>
-        <w:t>Nginx</w:t>
+        <w:rPr>
+          <w:lang w:val="en-US"/>
+        </w:rPr>
+        <w:t>php</w:t>
       </w:r>
       <w:proofErr w:type="spellEnd"/>
       <w:r>
-        <w:t xml:space="preserve"> установлен на локальном компьютере в виртуальной машине. Конфигурационный файл сервера находится по пути C:\nginx\conf\nginx.conf.</w:t>
+        <w:t>.</w:t>
       </w:r>
     </w:p>
     <w:p/>
+    <w:p>
+      <w:r>
+        <w:t xml:space="preserve">Листинг </w:t>
+      </w:r>
+      <w:r>
+        <w:t>3.</w:t>
+      </w:r>
+      <w:r>
+        <w:t>2.</w:t>
+      </w:r>
+      <w:r>
+        <w:t>1 – Программа на языке PHP</w:t>
+      </w:r>
+      <w:r>
+        <w:t xml:space="preserve"> (</w:t>
+      </w:r>
+      <w:r>
+        <w:rPr>
+          <w:lang w:val="en-US"/>
+        </w:rPr>
+        <w:t>index</w:t>
+      </w:r>
+      <w:r>
+        <w:t>.</w:t>
+      </w:r>
+      <w:proofErr w:type="spellStart"/>
+      <w:r>
+        <w:rPr>
+          <w:lang w:val="en-US"/>
+        </w:rPr>
+        <w:t>php</w:t>
+      </w:r>
+      <w:proofErr w:type="spellEnd"/>
+      <w:r>
+        <w:t>)</w:t>
+      </w:r>
+    </w:p>
+    <w:p>
+      <w:pPr>
+        <w:pStyle w:val="af"/>
+      </w:pPr>
+      <w:r>
+        <w:t>&lt;?</w:t>
+      </w:r>
+      <w:proofErr w:type="spellStart"/>
+      <w:r>
+        <w:t>php</w:t>
+      </w:r>
+      <w:proofErr w:type="spellEnd"/>
+    </w:p>
+    <w:p>
+      <w:pPr>
+        <w:pStyle w:val="af"/>
+      </w:pPr>
+      <w:proofErr w:type="spellStart"/>
+      <w:r>
+        <w:t>echo</w:t>
+      </w:r>
+      <w:proofErr w:type="spellEnd"/>
+      <w:r>
+        <w:t xml:space="preserve"> "</w:t>
+      </w:r>
+      <w:proofErr w:type="spellStart"/>
+      <w:r>
+        <w:t>HelloWorld</w:t>
+      </w:r>
+      <w:proofErr w:type="spellEnd"/>
+      <w:r>
+        <w:t xml:space="preserve"> </w:t>
+      </w:r>
+      <w:proofErr w:type="spellStart"/>
+      <w:r>
+        <w:t>from</w:t>
+      </w:r>
+      <w:proofErr w:type="spellEnd"/>
+      <w:r>
+        <w:t xml:space="preserve"> PHP";</w:t>
+      </w:r>
+    </w:p>
+    <w:p>
+      <w:pPr>
+        <w:pStyle w:val="af"/>
+        <w:rPr>
+          <w:lang w:val="en-US"/>
+        </w:rPr>
+      </w:pPr>
+      <w:r>
+        <w:t>?&gt;</w:t>
+      </w:r>
+    </w:p>
+    <w:p>
+      <w:pPr>
+        <w:rPr>
+          <w:lang w:val="en-US"/>
+        </w:rPr>
+      </w:pPr>
+    </w:p>
+    <w:p>
+      <w:r>
+        <w:t xml:space="preserve">Директория была </w:t>
+      </w:r>
+      <w:r>
+        <w:t>запущена в качестве сервиса на</w:t>
+      </w:r>
+      <w:r>
+        <w:t xml:space="preserve"> </w:t>
+      </w:r>
+      <w:r>
+        <w:t xml:space="preserve">встроенном </w:t>
+      </w:r>
+      <w:r>
+        <w:rPr>
+          <w:lang w:val="en-US"/>
+        </w:rPr>
+        <w:t>PHP</w:t>
+      </w:r>
+      <w:r>
+        <w:t>-</w:t>
+      </w:r>
+      <w:r>
+        <w:t>сервере</w:t>
+      </w:r>
+      <w:r>
+        <w:t xml:space="preserve"> с помощью команды </w:t>
+      </w:r>
+      <w:proofErr w:type="spellStart"/>
+      <w:r>
+        <w:rPr>
+          <w:rFonts w:ascii="Courier New" w:hAnsi="Courier New" w:cs="Courier New"/>
+          <w:sz w:val="20"/>
+          <w:szCs w:val="20"/>
+        </w:rPr>
+        <w:t>php</w:t>
+      </w:r>
+      <w:proofErr w:type="spellEnd"/>
+      <w:r>
+        <w:rPr>
+          <w:rFonts w:ascii="Courier New" w:hAnsi="Courier New" w:cs="Courier New"/>
+          <w:sz w:val="20"/>
+          <w:szCs w:val="20"/>
+        </w:rPr>
+        <w:t xml:space="preserve"> -S 127.0.0.1:8001 -t C:\nginx\html\php</w:t>
+      </w:r>
+      <w:r>
+        <w:t xml:space="preserve">. При переходе </w:t>
+      </w:r>
+      <w:r>
+        <w:t xml:space="preserve">по ссылке </w:t>
+      </w:r>
+      <w:r>
+        <w:t>в браузере отобразилось сообщение (рисунок 3.</w:t>
+      </w:r>
+      <w:r>
+        <w:t>2.</w:t>
+      </w:r>
+      <w:r>
+        <w:rPr>
+          <w:lang w:val="en-US"/>
+        </w:rPr>
+        <w:t>2</w:t>
+      </w:r>
+      <w:r>
+        <w:t>).</w:t>
+      </w:r>
+    </w:p>
+    <w:p/>
+    <w:p>
+      <w:pPr>
+        <w:ind w:firstLine="0"/>
+        <w:jc w:val="center"/>
+      </w:pPr>
+      <w:r>
+        <w:rPr>
+          <w:noProof/>
+        </w:rPr>
+        <w:drawing>
+          <wp:inline distT="0" distB="0" distL="0" distR="0" wp14:anchorId="1D9228A8" wp14:editId="649E751B">
+            <wp:extent cx="2589696" cy="711200"/>
+            <wp:effectExtent l="0" t="0" r="0" b="0"/>
+            <wp:docPr id="1144644286" name="Рисунок 1"/>
+            <wp:cNvGraphicFramePr>
+              <a:graphicFrameLocks xmlns:a="http://schemas.openxmlformats.org/drawingml/2006/main" noChangeAspect="1"/>
+            </wp:cNvGraphicFramePr>
+            <a:graphic xmlns:a="http://schemas.openxmlformats.org/drawingml/2006/main">
+              <a:graphicData uri="http://schemas.openxmlformats.org/drawingml/2006/picture">
+                <pic:pic xmlns:pic="http://schemas.openxmlformats.org/drawingml/2006/picture">
+                  <pic:nvPicPr>
+                    <pic:cNvPr id="1144644286" name=""/>
+                    <pic:cNvPicPr/>
+                  </pic:nvPicPr>
+                  <pic:blipFill>
+                    <a:blip r:embed="rId10"/>
+                    <a:stretch>
+                      <a:fillRect/>
+                    </a:stretch>
+                  </pic:blipFill>
+                  <pic:spPr>
+                    <a:xfrm>
+                      <a:off x="0" y="0"/>
+                      <a:ext cx="2629330" cy="722084"/>
+                    </a:xfrm>
+                    <a:prstGeom prst="rect">
+                      <a:avLst/>
+                    </a:prstGeom>
+                  </pic:spPr>
+                </pic:pic>
+              </a:graphicData>
+            </a:graphic>
+          </wp:inline>
+        </w:drawing>
+      </w:r>
+    </w:p>
+    <w:p>
+      <w:pPr>
+        <w:ind w:firstLine="0"/>
+        <w:jc w:val="center"/>
+      </w:pPr>
+      <w:r>
+        <w:t>Рисунок 3.</w:t>
+      </w:r>
+      <w:r>
+        <w:t>2.</w:t>
+      </w:r>
+      <w:r>
+        <w:t xml:space="preserve">2 – Запуск </w:t>
+      </w:r>
+      <w:r>
+        <w:t xml:space="preserve">сервиса на </w:t>
+      </w:r>
+      <w:r>
+        <w:rPr>
+          <w:lang w:val="en-US"/>
+        </w:rPr>
+        <w:t>PHP</w:t>
+      </w:r>
+      <w:r>
+        <w:t>-</w:t>
+      </w:r>
+      <w:r>
+        <w:t>сервер</w:t>
+      </w:r>
+      <w:r>
+        <w:t>е</w:t>
+      </w:r>
+    </w:p>
+    <w:p/>
+    <w:p>
+      <w:r>
+        <w:t>Затем был написан код для</w:t>
+      </w:r>
+      <w:r>
+        <w:t xml:space="preserve"> </w:t>
+      </w:r>
+      <w:r>
+        <w:t>создания</w:t>
+      </w:r>
+      <w:r>
+        <w:t xml:space="preserve"> локального сервера на </w:t>
+      </w:r>
+      <w:r>
+        <w:rPr>
+          <w:lang w:val="en-US"/>
+        </w:rPr>
+        <w:t>Node</w:t>
+      </w:r>
+      <w:r>
+        <w:t>.</w:t>
+      </w:r>
+      <w:proofErr w:type="spellStart"/>
+      <w:r>
+        <w:rPr>
+          <w:lang w:val="en-US"/>
+        </w:rPr>
+        <w:t>js</w:t>
+      </w:r>
+      <w:proofErr w:type="spellEnd"/>
+      <w:r>
+        <w:t xml:space="preserve"> (</w:t>
+      </w:r>
+      <w:r>
+        <w:t>листинг 3.</w:t>
+      </w:r>
+      <w:r>
+        <w:t>2.</w:t>
+      </w:r>
+      <w:r>
+        <w:t>2), который «слушает» порт 3000.</w:t>
+      </w:r>
+    </w:p>
+    <w:p/>
+    <w:p>
+      <w:pPr>
+        <w:ind w:firstLine="708"/>
+      </w:pPr>
+      <w:r>
+        <w:t xml:space="preserve">Листинг </w:t>
+      </w:r>
+      <w:r>
+        <w:t>3.</w:t>
+      </w:r>
+      <w:r>
+        <w:t>2.</w:t>
+      </w:r>
+      <w:r>
+        <w:t xml:space="preserve">2 – Программа на языке </w:t>
+      </w:r>
+      <w:r>
+        <w:rPr>
+          <w:lang w:val="en-US"/>
+        </w:rPr>
+        <w:t>Node</w:t>
+      </w:r>
+      <w:r>
+        <w:t>.</w:t>
+      </w:r>
+      <w:proofErr w:type="spellStart"/>
+      <w:r>
+        <w:rPr>
+          <w:lang w:val="en-US"/>
+        </w:rPr>
+        <w:t>js</w:t>
+      </w:r>
+      <w:proofErr w:type="spellEnd"/>
+      <w:r>
+        <w:t xml:space="preserve"> (</w:t>
+      </w:r>
+      <w:r>
+        <w:rPr>
+          <w:lang w:val="en-US"/>
+        </w:rPr>
+        <w:t>server</w:t>
+      </w:r>
+      <w:r>
+        <w:t>.</w:t>
+      </w:r>
+      <w:proofErr w:type="spellStart"/>
+      <w:r>
+        <w:rPr>
+          <w:lang w:val="en-US"/>
+        </w:rPr>
+        <w:t>js</w:t>
+      </w:r>
+      <w:proofErr w:type="spellEnd"/>
+      <w:r>
+        <w:t>)</w:t>
+      </w:r>
+    </w:p>
+    <w:p>
+      <w:pPr>
+        <w:pStyle w:val="af"/>
+        <w:rPr>
+          <w:lang w:val="en-US"/>
+        </w:rPr>
+      </w:pPr>
+      <w:r>
+        <w:rPr>
+          <w:lang w:val="en-US"/>
+        </w:rPr>
+        <w:t>const http = require('http');</w:t>
+      </w:r>
+    </w:p>
+    <w:p>
+      <w:pPr>
+        <w:pStyle w:val="af"/>
+        <w:rPr>
+          <w:lang w:val="en-US"/>
+        </w:rPr>
+      </w:pPr>
+    </w:p>
+    <w:p>
+      <w:pPr>
+        <w:pStyle w:val="af"/>
+        <w:rPr>
+          <w:lang w:val="en-US"/>
+        </w:rPr>
+      </w:pPr>
+      <w:proofErr w:type="spellStart"/>
+      <w:proofErr w:type="gramStart"/>
+      <w:r>
+        <w:rPr>
+          <w:lang w:val="en-US"/>
+        </w:rPr>
+        <w:t>http.createServer</w:t>
+      </w:r>
+      <w:proofErr w:type="spellEnd"/>
+      <w:proofErr w:type="gramEnd"/>
+      <w:r>
+        <w:rPr>
+          <w:lang w:val="en-US"/>
+        </w:rPr>
+        <w:t>((req, res) =&gt; {</w:t>
+      </w:r>
+    </w:p>
+    <w:p>
+      <w:pPr>
+        <w:pStyle w:val="af"/>
+        <w:rPr>
+          <w:lang w:val="en-US"/>
+        </w:rPr>
+      </w:pPr>
+      <w:r>
+        <w:rPr>
+          <w:lang w:val="en-US"/>
+        </w:rPr>
+        <w:t xml:space="preserve">    </w:t>
+      </w:r>
+      <w:proofErr w:type="spellStart"/>
+      <w:proofErr w:type="gramStart"/>
+      <w:r>
+        <w:rPr>
+          <w:lang w:val="en-US"/>
+        </w:rPr>
+        <w:t>res.writeHead</w:t>
+      </w:r>
+      <w:proofErr w:type="spellEnd"/>
+      <w:proofErr w:type="gramEnd"/>
+      <w:r>
+        <w:rPr>
+          <w:lang w:val="en-US"/>
+        </w:rPr>
+        <w:t>(200, {'Content-Type': 'text/plain'});</w:t>
+      </w:r>
+    </w:p>
+    <w:p>
+      <w:pPr>
+        <w:pStyle w:val="af"/>
+        <w:rPr>
+          <w:lang w:val="en-US"/>
+        </w:rPr>
+      </w:pPr>
+      <w:r>
+        <w:rPr>
+          <w:lang w:val="en-US"/>
+        </w:rPr>
+        <w:t xml:space="preserve">    </w:t>
+      </w:r>
+      <w:proofErr w:type="spellStart"/>
+      <w:proofErr w:type="gramStart"/>
+      <w:r>
+        <w:rPr>
+          <w:lang w:val="en-US"/>
+        </w:rPr>
+        <w:t>res.end</w:t>
+      </w:r>
+      <w:proofErr w:type="spellEnd"/>
+      <w:r>
+        <w:rPr>
+          <w:lang w:val="en-US"/>
+        </w:rPr>
+        <w:t>(</w:t>
+      </w:r>
+      <w:proofErr w:type="gramEnd"/>
+      <w:r>
+        <w:rPr>
+          <w:lang w:val="en-US"/>
+        </w:rPr>
+        <w:t>'Hello, world from Node.js\n');</w:t>
+      </w:r>
+    </w:p>
+    <w:p>
+      <w:pPr>
+        <w:pStyle w:val="af"/>
+        <w:rPr>
+          <w:lang w:val="en-US"/>
+        </w:rPr>
+      </w:pPr>
+      <w:r>
+        <w:rPr>
+          <w:lang w:val="en-US"/>
+        </w:rPr>
+        <w:t>}</w:t>
+      </w:r>
+      <w:proofErr w:type="gramStart"/>
+      <w:r>
+        <w:rPr>
+          <w:lang w:val="en-US"/>
+        </w:rPr>
+        <w:t>).listen</w:t>
+      </w:r>
+      <w:proofErr w:type="gramEnd"/>
+      <w:r>
+        <w:rPr>
+          <w:lang w:val="en-US"/>
+        </w:rPr>
+        <w:t>(3000);</w:t>
+      </w:r>
+    </w:p>
+    <w:p>
+      <w:pPr>
+        <w:pStyle w:val="af"/>
+        <w:rPr>
+          <w:lang w:val="en-US"/>
+        </w:rPr>
+      </w:pPr>
+    </w:p>
+    <w:p>
+      <w:pPr>
+        <w:pStyle w:val="af"/>
+      </w:pPr>
+      <w:proofErr w:type="gramStart"/>
+      <w:r>
+        <w:rPr>
+          <w:lang w:val="en-US"/>
+        </w:rPr>
+        <w:lastRenderedPageBreak/>
+        <w:t>console.log(</w:t>
+      </w:r>
+      <w:proofErr w:type="gramEnd"/>
+      <w:r>
+        <w:rPr>
+          <w:lang w:val="en-US"/>
+        </w:rPr>
+        <w:t>'Server running on port 3000');</w:t>
+      </w:r>
+    </w:p>
+    <w:p/>
+    <w:p>
+      <w:r>
+        <w:t>Серв</w:t>
+      </w:r>
+      <w:r>
+        <w:t>ер</w:t>
+      </w:r>
+      <w:r>
+        <w:t xml:space="preserve"> был запущен с помощью команды </w:t>
+      </w:r>
+      <w:r>
+        <w:rPr>
+          <w:rFonts w:ascii="Courier New" w:hAnsi="Courier New" w:cs="Courier New"/>
+          <w:sz w:val="20"/>
+          <w:szCs w:val="16"/>
+          <w:lang w:val="en-US"/>
+        </w:rPr>
+        <w:t>node</w:t>
+      </w:r>
+      <w:r>
+        <w:rPr>
+          <w:rFonts w:ascii="Courier New" w:hAnsi="Courier New" w:cs="Courier New"/>
+          <w:sz w:val="20"/>
+          <w:szCs w:val="16"/>
+        </w:rPr>
+        <w:t xml:space="preserve"> </w:t>
+      </w:r>
+      <w:r>
+        <w:rPr>
+          <w:rFonts w:ascii="Courier New" w:hAnsi="Courier New" w:cs="Courier New"/>
+          <w:sz w:val="20"/>
+          <w:szCs w:val="16"/>
+          <w:lang w:val="en-US"/>
+        </w:rPr>
+        <w:t>C</w:t>
+      </w:r>
+      <w:r>
+        <w:rPr>
+          <w:rFonts w:ascii="Courier New" w:hAnsi="Courier New" w:cs="Courier New"/>
+          <w:sz w:val="20"/>
+          <w:szCs w:val="16"/>
+        </w:rPr>
+        <w:t>:\</w:t>
+      </w:r>
+      <w:r>
+        <w:rPr>
+          <w:rFonts w:ascii="Courier New" w:hAnsi="Courier New" w:cs="Courier New"/>
+          <w:sz w:val="20"/>
+          <w:szCs w:val="16"/>
+          <w:lang w:val="en-US"/>
+        </w:rPr>
+        <w:t>nginx</w:t>
+      </w:r>
+      <w:r>
+        <w:rPr>
+          <w:rFonts w:ascii="Courier New" w:hAnsi="Courier New" w:cs="Courier New"/>
+          <w:sz w:val="20"/>
+          <w:szCs w:val="16"/>
+        </w:rPr>
+        <w:t>\</w:t>
+      </w:r>
+      <w:r>
+        <w:rPr>
+          <w:rFonts w:ascii="Courier New" w:hAnsi="Courier New" w:cs="Courier New"/>
+          <w:sz w:val="20"/>
+          <w:szCs w:val="16"/>
+          <w:lang w:val="en-US"/>
+        </w:rPr>
+        <w:t>html</w:t>
+      </w:r>
+      <w:r>
+        <w:rPr>
+          <w:rFonts w:ascii="Courier New" w:hAnsi="Courier New" w:cs="Courier New"/>
+          <w:sz w:val="20"/>
+          <w:szCs w:val="16"/>
+        </w:rPr>
+        <w:t>\</w:t>
+      </w:r>
+      <w:r>
+        <w:rPr>
+          <w:rFonts w:ascii="Courier New" w:hAnsi="Courier New" w:cs="Courier New"/>
+          <w:sz w:val="20"/>
+          <w:szCs w:val="16"/>
+          <w:lang w:val="en-US"/>
+        </w:rPr>
+        <w:t>node</w:t>
+      </w:r>
+      <w:r>
+        <w:rPr>
+          <w:rFonts w:ascii="Courier New" w:hAnsi="Courier New" w:cs="Courier New"/>
+          <w:sz w:val="20"/>
+          <w:szCs w:val="16"/>
+        </w:rPr>
+        <w:t>_</w:t>
+      </w:r>
+      <w:r>
+        <w:rPr>
+          <w:rFonts w:ascii="Courier New" w:hAnsi="Courier New" w:cs="Courier New"/>
+          <w:sz w:val="20"/>
+          <w:szCs w:val="16"/>
+          <w:lang w:val="en-US"/>
+        </w:rPr>
+        <w:t>app</w:t>
+      </w:r>
+      <w:r>
+        <w:rPr>
+          <w:rFonts w:ascii="Courier New" w:hAnsi="Courier New" w:cs="Courier New"/>
+          <w:sz w:val="20"/>
+          <w:szCs w:val="16"/>
+        </w:rPr>
+        <w:t>\</w:t>
+      </w:r>
+      <w:r>
+        <w:rPr>
+          <w:rFonts w:ascii="Courier New" w:hAnsi="Courier New" w:cs="Courier New"/>
+          <w:sz w:val="20"/>
+          <w:szCs w:val="16"/>
+          <w:lang w:val="en-US"/>
+        </w:rPr>
+        <w:t>server</w:t>
+      </w:r>
+      <w:r>
+        <w:rPr>
+          <w:rFonts w:ascii="Courier New" w:hAnsi="Courier New" w:cs="Courier New"/>
+          <w:sz w:val="20"/>
+          <w:szCs w:val="16"/>
+        </w:rPr>
+        <w:t>.</w:t>
+      </w:r>
+      <w:proofErr w:type="spellStart"/>
+      <w:r>
+        <w:rPr>
+          <w:rFonts w:ascii="Courier New" w:hAnsi="Courier New" w:cs="Courier New"/>
+          <w:sz w:val="20"/>
+          <w:szCs w:val="16"/>
+          <w:lang w:val="en-US"/>
+        </w:rPr>
+        <w:t>js</w:t>
+      </w:r>
+      <w:proofErr w:type="spellEnd"/>
+      <w:r>
+        <w:t xml:space="preserve">. </w:t>
+      </w:r>
+      <w:r>
+        <w:t xml:space="preserve">При отправке запроса на </w:t>
+      </w:r>
+      <w:r>
+        <w:rPr>
+          <w:lang w:val="en-US"/>
+        </w:rPr>
+        <w:t>localhost</w:t>
+      </w:r>
+      <w:r>
+        <w:t xml:space="preserve">:3000 </w:t>
+      </w:r>
+      <w:r>
+        <w:t>серв</w:t>
+      </w:r>
+      <w:r>
+        <w:t xml:space="preserve">ис </w:t>
+      </w:r>
+      <w:r>
+        <w:t>вернул требуемое сообщение (рисунок 3</w:t>
+      </w:r>
+      <w:r>
+        <w:t>.2</w:t>
+      </w:r>
+      <w:r>
+        <w:t>.3).</w:t>
+      </w:r>
+    </w:p>
+    <w:p/>
+    <w:p>
+      <w:pPr>
+        <w:ind w:firstLine="0"/>
+        <w:jc w:val="center"/>
+        <w:rPr>
+          <w:rFonts w:ascii="Courier New" w:hAnsi="Courier New" w:cs="Courier New"/>
+          <w:sz w:val="20"/>
+          <w:szCs w:val="20"/>
+        </w:rPr>
+      </w:pPr>
+      <w:r>
+        <w:rPr>
+          <w:noProof/>
+        </w:rPr>
+        <w:drawing>
+          <wp:inline distT="0" distB="0" distL="0" distR="0" wp14:anchorId="70B3B4F9" wp14:editId="3014BAB7">
+            <wp:extent cx="2231060" cy="749300"/>
+            <wp:effectExtent l="0" t="0" r="0" b="0"/>
+            <wp:docPr id="1327499690" name="Рисунок 1"/>
+            <wp:cNvGraphicFramePr>
+              <a:graphicFrameLocks xmlns:a="http://schemas.openxmlformats.org/drawingml/2006/main" noChangeAspect="1"/>
+            </wp:cNvGraphicFramePr>
+            <a:graphic xmlns:a="http://schemas.openxmlformats.org/drawingml/2006/main">
+              <a:graphicData uri="http://schemas.openxmlformats.org/drawingml/2006/picture">
+                <pic:pic xmlns:pic="http://schemas.openxmlformats.org/drawingml/2006/picture">
+                  <pic:nvPicPr>
+                    <pic:cNvPr id="1327499690" name=""/>
+                    <pic:cNvPicPr/>
+                  </pic:nvPicPr>
+                  <pic:blipFill>
+                    <a:blip r:embed="rId11"/>
+                    <a:stretch>
+                      <a:fillRect/>
+                    </a:stretch>
+                  </pic:blipFill>
+                  <pic:spPr>
+                    <a:xfrm>
+                      <a:off x="0" y="0"/>
+                      <a:ext cx="2265704" cy="760935"/>
+                    </a:xfrm>
+                    <a:prstGeom prst="rect">
+                      <a:avLst/>
+                    </a:prstGeom>
+                  </pic:spPr>
+                </pic:pic>
+              </a:graphicData>
+            </a:graphic>
+          </wp:inline>
+        </w:drawing>
+      </w:r>
+    </w:p>
+    <w:p>
+      <w:pPr>
+        <w:ind w:firstLine="0"/>
+        <w:jc w:val="center"/>
+        <w:rPr>
+          <w:rFonts w:cs="Times New Roman"/>
+          <w:szCs w:val="28"/>
+        </w:rPr>
+      </w:pPr>
+      <w:r>
+        <w:rPr>
+          <w:rFonts w:cs="Times New Roman"/>
+          <w:szCs w:val="28"/>
+        </w:rPr>
+        <w:t>Рисунок 3</w:t>
+      </w:r>
+      <w:r>
+        <w:t>.2</w:t>
+      </w:r>
+      <w:r>
+        <w:rPr>
+          <w:rFonts w:cs="Times New Roman"/>
+          <w:szCs w:val="28"/>
+        </w:rPr>
+        <w:t>.3</w:t>
+      </w:r>
+      <w:r>
+        <w:rPr>
+          <w:rFonts w:cs="Times New Roman"/>
+          <w:szCs w:val="28"/>
+        </w:rPr>
+        <w:t xml:space="preserve"> – </w:t>
+      </w:r>
+      <w:bookmarkStart w:id="0" w:name="_Hlk220695514"/>
+      <w:r>
+        <w:t xml:space="preserve">Запуск сервиса на </w:t>
+      </w:r>
+      <w:r>
+        <w:rPr>
+          <w:lang w:val="en-US"/>
+        </w:rPr>
+        <w:t>Node</w:t>
+      </w:r>
+      <w:r>
+        <w:t>.</w:t>
+      </w:r>
+      <w:proofErr w:type="spellStart"/>
+      <w:r>
+        <w:rPr>
+          <w:lang w:val="en-US"/>
+        </w:rPr>
+        <w:t>js</w:t>
+      </w:r>
+      <w:proofErr w:type="spellEnd"/>
+      <w:r>
+        <w:t>-</w:t>
+      </w:r>
+      <w:r>
+        <w:t>сервере</w:t>
+      </w:r>
+      <w:bookmarkEnd w:id="0"/>
+    </w:p>
+    <w:p/>
+    <w:p>
+      <w:r>
+        <w:t xml:space="preserve">Далее был написан код на языке </w:t>
+      </w:r>
+      <w:r>
+        <w:rPr>
+          <w:lang w:val="en-US"/>
+        </w:rPr>
+        <w:t>Python</w:t>
+      </w:r>
+      <w:r>
+        <w:t xml:space="preserve">, </w:t>
+      </w:r>
+      <w:r>
+        <w:t xml:space="preserve">который с помощью веб-фреймворка </w:t>
+      </w:r>
+      <w:r>
+        <w:rPr>
+          <w:lang w:val="en-US"/>
+        </w:rPr>
+        <w:t>Flask</w:t>
+      </w:r>
+      <w:r>
+        <w:t xml:space="preserve"> </w:t>
+      </w:r>
+      <w:r>
+        <w:t>создаёт сервер, «слушающий» порт 8003 (листинг 3.2.3).</w:t>
+      </w:r>
+    </w:p>
+    <w:p/>
+    <w:p>
+      <w:r>
+        <w:t>Листинг</w:t>
+      </w:r>
+      <w:r>
+        <w:t xml:space="preserve"> 3.2.3 – </w:t>
+      </w:r>
+      <w:r>
+        <w:t xml:space="preserve">Программа на языке </w:t>
+      </w:r>
+      <w:r>
+        <w:rPr>
+          <w:lang w:val="en-US"/>
+        </w:rPr>
+        <w:t>Python</w:t>
+      </w:r>
+      <w:r>
+        <w:t xml:space="preserve"> (</w:t>
+      </w:r>
+      <w:r>
+        <w:rPr>
+          <w:lang w:val="en-US"/>
+        </w:rPr>
+        <w:t>app</w:t>
+      </w:r>
+      <w:r>
+        <w:t>.</w:t>
+      </w:r>
+      <w:proofErr w:type="spellStart"/>
+      <w:r>
+        <w:rPr>
+          <w:lang w:val="en-US"/>
+        </w:rPr>
+        <w:t>py</w:t>
+      </w:r>
+      <w:proofErr w:type="spellEnd"/>
+      <w:r>
+        <w:t>)</w:t>
+      </w:r>
+    </w:p>
+    <w:p>
+      <w:pPr>
+        <w:pStyle w:val="af"/>
+        <w:rPr>
+          <w:lang w:val="en-US"/>
+        </w:rPr>
+      </w:pPr>
+      <w:r>
+        <w:rPr>
+          <w:lang w:val="en-US"/>
+        </w:rPr>
+        <w:t xml:space="preserve">from </w:t>
+      </w:r>
+      <w:r>
+        <w:rPr>
+          <w:lang w:val="en-US"/>
+        </w:rPr>
+        <w:t>F</w:t>
+      </w:r>
+      <w:r>
+        <w:rPr>
+          <w:lang w:val="en-US"/>
+        </w:rPr>
+        <w:t>lask import Flask</w:t>
+      </w:r>
+    </w:p>
+    <w:p>
+      <w:pPr>
+        <w:pStyle w:val="af"/>
+        <w:rPr>
+          <w:lang w:val="en-US"/>
+        </w:rPr>
+      </w:pPr>
+      <w:r>
+        <w:rPr>
+          <w:lang w:val="en-US"/>
+        </w:rPr>
+        <w:t>app = Flask(__name__)</w:t>
+      </w:r>
+    </w:p>
+    <w:p>
+      <w:pPr>
+        <w:pStyle w:val="af"/>
+        <w:rPr>
+          <w:lang w:val="en-US"/>
+        </w:rPr>
+      </w:pPr>
+    </w:p>
+    <w:p>
+      <w:pPr>
+        <w:pStyle w:val="af"/>
+        <w:rPr>
+          <w:lang w:val="en-US"/>
+        </w:rPr>
+      </w:pPr>
+      <w:r>
+        <w:rPr>
+          <w:lang w:val="en-US"/>
+        </w:rPr>
+        <w:t>@</w:t>
+      </w:r>
+      <w:proofErr w:type="gramStart"/>
+      <w:r>
+        <w:rPr>
+          <w:lang w:val="en-US"/>
+        </w:rPr>
+        <w:t>app.route</w:t>
+      </w:r>
+      <w:proofErr w:type="gramEnd"/>
+      <w:r>
+        <w:rPr>
+          <w:lang w:val="en-US"/>
+        </w:rPr>
+        <w:t>('/')</w:t>
+      </w:r>
+    </w:p>
+    <w:p>
+      <w:pPr>
+        <w:pStyle w:val="af"/>
+        <w:rPr>
+          <w:lang w:val="en-US"/>
+        </w:rPr>
+      </w:pPr>
+      <w:r>
+        <w:rPr>
+          <w:lang w:val="en-US"/>
+        </w:rPr>
+        <w:t xml:space="preserve">def </w:t>
+      </w:r>
+      <w:proofErr w:type="spellStart"/>
+      <w:r>
+        <w:rPr>
+          <w:lang w:val="en-US"/>
+        </w:rPr>
+        <w:t>hello_</w:t>
+      </w:r>
+      <w:proofErr w:type="gramStart"/>
+      <w:r>
+        <w:rPr>
+          <w:lang w:val="en-US"/>
+        </w:rPr>
+        <w:t>world</w:t>
+      </w:r>
+      <w:proofErr w:type="spellEnd"/>
+      <w:r>
+        <w:rPr>
+          <w:lang w:val="en-US"/>
+        </w:rPr>
+        <w:t>(</w:t>
+      </w:r>
+      <w:proofErr w:type="gramEnd"/>
+      <w:r>
+        <w:rPr>
+          <w:lang w:val="en-US"/>
+        </w:rPr>
+        <w:t>):</w:t>
+      </w:r>
+    </w:p>
+    <w:p>
+      <w:pPr>
+        <w:pStyle w:val="af"/>
+        <w:rPr>
+          <w:lang w:val="en-US"/>
+        </w:rPr>
+      </w:pPr>
+      <w:r>
+        <w:rPr>
+          <w:lang w:val="en-US"/>
+        </w:rPr>
+        <w:t xml:space="preserve">    return 'Hello</w:t>
+      </w:r>
+      <w:r>
+        <w:rPr>
+          <w:lang w:val="en-US"/>
+        </w:rPr>
+        <w:t xml:space="preserve"> </w:t>
+      </w:r>
+      <w:r>
+        <w:rPr>
+          <w:lang w:val="en-US"/>
+        </w:rPr>
+        <w:t>W</w:t>
+      </w:r>
+      <w:r>
+        <w:rPr>
+          <w:lang w:val="en-US"/>
+        </w:rPr>
+        <w:t>orld from Python\n'</w:t>
+      </w:r>
+    </w:p>
+    <w:p>
+      <w:pPr>
+        <w:pStyle w:val="af"/>
+        <w:rPr>
+          <w:lang w:val="en-US"/>
+        </w:rPr>
+      </w:pPr>
+    </w:p>
+    <w:p>
+      <w:pPr>
+        <w:pStyle w:val="af"/>
+        <w:rPr>
+          <w:lang w:val="en-US"/>
+        </w:rPr>
+      </w:pPr>
+      <w:r>
+        <w:rPr>
+          <w:lang w:val="en-US"/>
+        </w:rPr>
+        <w:t>if __name__ == '__main__':</w:t>
+      </w:r>
+    </w:p>
+    <w:p>
+      <w:pPr>
+        <w:pStyle w:val="af"/>
+        <w:rPr>
+          <w:lang w:val="en-US"/>
+        </w:rPr>
+      </w:pPr>
+      <w:r>
+        <w:rPr>
+          <w:lang w:val="en-US"/>
+        </w:rPr>
+        <w:t xml:space="preserve">    </w:t>
+      </w:r>
+      <w:proofErr w:type="spellStart"/>
+      <w:proofErr w:type="gramStart"/>
+      <w:r>
+        <w:rPr>
+          <w:lang w:val="en-US"/>
+        </w:rPr>
+        <w:t>app.run</w:t>
+      </w:r>
+      <w:proofErr w:type="spellEnd"/>
+      <w:r>
+        <w:rPr>
+          <w:lang w:val="en-US"/>
+        </w:rPr>
+        <w:t>(</w:t>
+      </w:r>
+      <w:proofErr w:type="gramEnd"/>
+      <w:r>
+        <w:rPr>
+          <w:lang w:val="en-US"/>
+        </w:rPr>
+        <w:t>host='0.0.0.0', port=8003)</w:t>
+      </w:r>
+    </w:p>
+    <w:p>
+      <w:pPr>
+        <w:rPr>
+          <w:lang w:val="en-US"/>
+        </w:rPr>
+      </w:pPr>
+    </w:p>
+    <w:p>
+      <w:r>
+        <w:t xml:space="preserve">Сервер был запущен с помощью команды </w:t>
+      </w:r>
+      <w:r>
+        <w:rPr>
+          <w:rFonts w:ascii="Courier New" w:hAnsi="Courier New" w:cs="Courier New"/>
+          <w:sz w:val="20"/>
+          <w:szCs w:val="16"/>
+          <w:lang w:val="en-US"/>
+        </w:rPr>
+        <w:t>python</w:t>
+      </w:r>
+      <w:r>
+        <w:rPr>
+          <w:rFonts w:ascii="Courier New" w:hAnsi="Courier New" w:cs="Courier New"/>
+          <w:sz w:val="20"/>
+          <w:szCs w:val="16"/>
+        </w:rPr>
+        <w:t xml:space="preserve"> </w:t>
+      </w:r>
+      <w:r>
+        <w:rPr>
+          <w:rFonts w:ascii="Courier New" w:hAnsi="Courier New" w:cs="Courier New"/>
+          <w:sz w:val="20"/>
+          <w:szCs w:val="16"/>
+          <w:lang w:val="en-US"/>
+        </w:rPr>
+        <w:t>C</w:t>
+      </w:r>
+      <w:r>
+        <w:rPr>
+          <w:rFonts w:ascii="Courier New" w:hAnsi="Courier New" w:cs="Courier New"/>
+          <w:sz w:val="20"/>
+          <w:szCs w:val="16"/>
+        </w:rPr>
+        <w:t>:\</w:t>
+      </w:r>
+      <w:r>
+        <w:rPr>
+          <w:rFonts w:ascii="Courier New" w:hAnsi="Courier New" w:cs="Courier New"/>
+          <w:sz w:val="20"/>
+          <w:szCs w:val="16"/>
+          <w:lang w:val="en-US"/>
+        </w:rPr>
+        <w:t>nginx</w:t>
+      </w:r>
+      <w:r>
+        <w:rPr>
+          <w:rFonts w:ascii="Courier New" w:hAnsi="Courier New" w:cs="Courier New"/>
+          <w:sz w:val="20"/>
+          <w:szCs w:val="16"/>
+        </w:rPr>
+        <w:t>\</w:t>
+      </w:r>
+      <w:r>
+        <w:rPr>
+          <w:rFonts w:ascii="Courier New" w:hAnsi="Courier New" w:cs="Courier New"/>
+          <w:sz w:val="20"/>
+          <w:szCs w:val="16"/>
+          <w:lang w:val="en-US"/>
+        </w:rPr>
+        <w:t>html</w:t>
+      </w:r>
+      <w:r>
+        <w:rPr>
+          <w:rFonts w:ascii="Courier New" w:hAnsi="Courier New" w:cs="Courier New"/>
+          <w:sz w:val="20"/>
+          <w:szCs w:val="16"/>
+        </w:rPr>
+        <w:t>\</w:t>
+      </w:r>
+      <w:r>
+        <w:rPr>
+          <w:rFonts w:ascii="Courier New" w:hAnsi="Courier New" w:cs="Courier New"/>
+          <w:sz w:val="20"/>
+          <w:szCs w:val="16"/>
+          <w:lang w:val="en-US"/>
+        </w:rPr>
+        <w:t>python</w:t>
+      </w:r>
+      <w:r>
+        <w:rPr>
+          <w:rFonts w:ascii="Courier New" w:hAnsi="Courier New" w:cs="Courier New"/>
+          <w:sz w:val="20"/>
+          <w:szCs w:val="16"/>
+        </w:rPr>
+        <w:t>_</w:t>
+      </w:r>
+      <w:r>
+        <w:rPr>
+          <w:rFonts w:ascii="Courier New" w:hAnsi="Courier New" w:cs="Courier New"/>
+          <w:sz w:val="20"/>
+          <w:szCs w:val="16"/>
+          <w:lang w:val="en-US"/>
+        </w:rPr>
+        <w:t>app</w:t>
+      </w:r>
+      <w:r>
+        <w:rPr>
+          <w:rFonts w:ascii="Courier New" w:hAnsi="Courier New" w:cs="Courier New"/>
+          <w:sz w:val="20"/>
+          <w:szCs w:val="16"/>
+        </w:rPr>
+        <w:t>\</w:t>
+      </w:r>
+      <w:r>
+        <w:rPr>
+          <w:rFonts w:ascii="Courier New" w:hAnsi="Courier New" w:cs="Courier New"/>
+          <w:sz w:val="20"/>
+          <w:szCs w:val="16"/>
+          <w:lang w:val="en-US"/>
+        </w:rPr>
+        <w:t>app</w:t>
+      </w:r>
+      <w:r>
+        <w:rPr>
+          <w:rFonts w:ascii="Courier New" w:hAnsi="Courier New" w:cs="Courier New"/>
+          <w:sz w:val="20"/>
+          <w:szCs w:val="16"/>
+        </w:rPr>
+        <w:t>.</w:t>
+      </w:r>
+      <w:proofErr w:type="spellStart"/>
+      <w:r>
+        <w:rPr>
+          <w:rFonts w:ascii="Courier New" w:hAnsi="Courier New" w:cs="Courier New"/>
+          <w:sz w:val="20"/>
+          <w:szCs w:val="16"/>
+          <w:lang w:val="en-US"/>
+        </w:rPr>
+        <w:t>py</w:t>
+      </w:r>
+      <w:proofErr w:type="spellEnd"/>
+      <w:r>
+        <w:t xml:space="preserve">. При отправке запроса на </w:t>
+      </w:r>
+      <w:r>
+        <w:rPr>
+          <w:lang w:val="en-US"/>
+        </w:rPr>
+        <w:t>localhost</w:t>
+      </w:r>
+      <w:r>
+        <w:t>:</w:t>
+      </w:r>
+      <w:r>
+        <w:t>8003</w:t>
+      </w:r>
+      <w:r>
+        <w:t xml:space="preserve"> сервис вернул требуемое сообщение (рисунок 3.</w:t>
+      </w:r>
+      <w:r>
+        <w:t>2.4</w:t>
+      </w:r>
+      <w:r>
+        <w:t>).</w:t>
+      </w:r>
+    </w:p>
+    <w:p/>
+    <w:p>
+      <w:pPr>
+        <w:ind w:firstLine="0"/>
+        <w:jc w:val="center"/>
+        <w:rPr>
+          <w:lang w:val="en-US"/>
+        </w:rPr>
+      </w:pPr>
+      <w:r>
+        <w:rPr>
+          <w:noProof/>
+        </w:rPr>
+        <w:drawing>
+          <wp:inline distT="0" distB="0" distL="0" distR="0" wp14:anchorId="05CE0240" wp14:editId="3B674668">
+            <wp:extent cx="2102678" cy="711200"/>
+            <wp:effectExtent l="0" t="0" r="0" b="0"/>
+            <wp:docPr id="1218391334" name="Рисунок 1"/>
+            <wp:cNvGraphicFramePr>
+              <a:graphicFrameLocks xmlns:a="http://schemas.openxmlformats.org/drawingml/2006/main" noChangeAspect="1"/>
+            </wp:cNvGraphicFramePr>
+            <a:graphic xmlns:a="http://schemas.openxmlformats.org/drawingml/2006/main">
+              <a:graphicData uri="http://schemas.openxmlformats.org/drawingml/2006/picture">
+                <pic:pic xmlns:pic="http://schemas.openxmlformats.org/drawingml/2006/picture">
+                  <pic:nvPicPr>
+                    <pic:cNvPr id="1218391334" name=""/>
+                    <pic:cNvPicPr/>
+                  </pic:nvPicPr>
+                  <pic:blipFill>
+                    <a:blip r:embed="rId12"/>
+                    <a:stretch>
+                      <a:fillRect/>
+                    </a:stretch>
+                  </pic:blipFill>
+                  <pic:spPr>
+                    <a:xfrm>
+                      <a:off x="0" y="0"/>
+                      <a:ext cx="2131035" cy="720791"/>
+                    </a:xfrm>
+                    <a:prstGeom prst="rect">
+                      <a:avLst/>
+                    </a:prstGeom>
+                  </pic:spPr>
+                </pic:pic>
+              </a:graphicData>
+            </a:graphic>
+          </wp:inline>
+        </w:drawing>
+      </w:r>
+    </w:p>
+    <w:p>
+      <w:pPr>
+        <w:ind w:firstLine="0"/>
+        <w:jc w:val="center"/>
+        <w:rPr>
+          <w:lang w:val="en-US"/>
+        </w:rPr>
+      </w:pPr>
+      <w:r>
+        <w:t xml:space="preserve">Рисунок 3.2.4 - </w:t>
+      </w:r>
+      <w:r>
+        <w:t xml:space="preserve">Запуск </w:t>
+      </w:r>
+      <w:r>
+        <w:rPr>
+          <w:lang w:val="en-US"/>
+        </w:rPr>
+        <w:t>Python</w:t>
+      </w:r>
+      <w:r>
+        <w:t>-</w:t>
+      </w:r>
+      <w:r>
+        <w:t>серв</w:t>
+      </w:r>
+      <w:r>
+        <w:t>ера</w:t>
+      </w:r>
+    </w:p>
+    <w:p/>
+    <w:p/>
+    <w:p>
+      <w:pPr>
+        <w:pStyle w:val="2"/>
+        <w:numPr>
+          <w:ilvl w:val="1"/>
+          <w:numId w:val="20"/>
+        </w:numPr>
+        <w:rPr>
+          <w:lang w:val="en-US"/>
+        </w:rPr>
+      </w:pPr>
+      <w:r>
+        <w:lastRenderedPageBreak/>
+        <w:t xml:space="preserve">Конфигурация </w:t>
+      </w:r>
+      <w:r>
+        <w:rPr>
+          <w:lang w:val="en-US"/>
+        </w:rPr>
+        <w:t>nginx</w:t>
+      </w:r>
+    </w:p>
+    <w:p>
+      <w:pPr>
+        <w:rPr>
+          <w:lang w:val="en-US"/>
+        </w:rPr>
+      </w:pPr>
+    </w:p>
+    <w:p>
+      <w:pPr>
+        <w:rPr>
+          <w:lang w:val="en-US"/>
+        </w:rPr>
+      </w:pPr>
+    </w:p>
+    <w:p/>
+    <w:p/>
+    <w:p/>
+    <w:p/>
+    <w:p/>
+    <w:p/>
+    <w:p/>
+    <w:p/>
+    <w:p/>
+    <w:p/>
+    <w:p/>
+    <w:p/>
+    <w:p>
+      <w:pPr>
+        <w:ind w:firstLine="0"/>
+        <w:jc w:val="center"/>
+      </w:pPr>
+    </w:p>
     <w:p/>
     <w:p>
       <w:pPr>
@@ -802,8 +2546,8 @@
       </w:r>
     </w:p>
     <w:sectPr>
-      <w:headerReference w:type="default" r:id="rId8"/>
-      <w:headerReference w:type="first" r:id="rId9"/>
+      <w:headerReference w:type="default" r:id="rId13"/>
+      <w:headerReference w:type="first" r:id="rId14"/>
       <w:pgSz w:w="11906" w:h="16838"/>
       <w:pgMar w:top="851" w:right="567" w:bottom="851" w:left="1418" w:header="680" w:footer="680" w:gutter="0"/>
       <w:cols w:space="708"/>
@@ -3984,7 +5728,6 @@
   <w:style w:type="character" w:default="1" w:styleId="a0">
     <w:name w:val="Default Paragraph Font"/>
     <w:uiPriority w:val="1"/>
-    <w:semiHidden/>
     <w:unhideWhenUsed/>
   </w:style>
   <w:style w:type="table" w:default="1" w:styleId="a1">

</xml_diff>

<commit_message>
i am not done yet
aaaaaaaaaaaaaaaaaaaaaaaaaaaaaaaaaaaaaaaaa
</commit_message>
<xml_diff>
--- a/7 семестр/АИС/ЛР 3/АИС ЛР 3.docx
+++ b/7 семестр/АИС/ЛР 3/АИС ЛР 3.docx
@@ -2497,24 +2497,2164 @@
       </w:pPr>
     </w:p>
     <w:p>
-      <w:pPr>
-        <w:rPr>
-          <w:lang w:val="en-US"/>
-        </w:rPr>
-      </w:pPr>
+      <w:r>
+        <w:t xml:space="preserve">В файле </w:t>
+      </w:r>
+      <w:r>
+        <w:rPr>
+          <w:lang w:val="en-US"/>
+        </w:rPr>
+        <w:t>C</w:t>
+      </w:r>
+      <w:r>
+        <w:t>:\</w:t>
+      </w:r>
+      <w:r>
+        <w:rPr>
+          <w:lang w:val="en-US"/>
+        </w:rPr>
+        <w:t>nginx</w:t>
+      </w:r>
+      <w:r>
+        <w:t>\</w:t>
+      </w:r>
+      <w:r>
+        <w:rPr>
+          <w:lang w:val="en-US"/>
+        </w:rPr>
+        <w:t>conf</w:t>
+      </w:r>
+      <w:r>
+        <w:t>\</w:t>
+      </w:r>
+      <w:r>
+        <w:rPr>
+          <w:lang w:val="en-US"/>
+        </w:rPr>
+        <w:t>nginx</w:t>
+      </w:r>
+      <w:r>
+        <w:t>.</w:t>
+      </w:r>
+      <w:r>
+        <w:rPr>
+          <w:lang w:val="en-US"/>
+        </w:rPr>
+        <w:t>conf</w:t>
+      </w:r>
+      <w:r>
+        <w:t xml:space="preserve"> </w:t>
+      </w:r>
+      <w:r>
+        <w:t>была написана</w:t>
+      </w:r>
+      <w:r>
+        <w:t xml:space="preserve"> конфигурация </w:t>
+      </w:r>
+      <w:r>
+        <w:t xml:space="preserve">веб-сервера </w:t>
+      </w:r>
+      <w:proofErr w:type="spellStart"/>
+      <w:r>
+        <w:t>Nginx</w:t>
+      </w:r>
+      <w:proofErr w:type="spellEnd"/>
+      <w:r>
+        <w:t xml:space="preserve"> (листинг 3.3.1). В ней была</w:t>
+      </w:r>
+      <w:r>
+        <w:t xml:space="preserve"> использова</w:t>
+      </w:r>
+      <w:r>
+        <w:t>на</w:t>
+      </w:r>
+      <w:r>
+        <w:t xml:space="preserve"> секци</w:t>
+      </w:r>
+      <w:r>
+        <w:t>я</w:t>
+      </w:r>
+      <w:r>
+        <w:t xml:space="preserve"> </w:t>
+      </w:r>
+      <w:proofErr w:type="spellStart"/>
+      <w:r>
+        <w:t>upstream</w:t>
+      </w:r>
+      <w:proofErr w:type="spellEnd"/>
+      <w:r>
+        <w:t>, которая позволяет серверу выполнять роль балансировщика нагрузки</w:t>
+      </w:r>
+      <w:r>
+        <w:t>.</w:t>
+      </w:r>
+    </w:p>
+    <w:p>
+      <w:pPr>
+        <w:ind w:firstLine="0"/>
+      </w:pPr>
+    </w:p>
+    <w:p>
+      <w:pPr>
+        <w:rPr>
+          <w:lang w:val="en-US"/>
+        </w:rPr>
+      </w:pPr>
+      <w:r>
+        <w:t xml:space="preserve">Листинг </w:t>
+      </w:r>
+      <w:r>
+        <w:t>3.3.1</w:t>
+      </w:r>
+      <w:r>
+        <w:t xml:space="preserve"> – Конфигурация сервера </w:t>
+      </w:r>
+      <w:proofErr w:type="spellStart"/>
+      <w:r>
+        <w:t>nginx</w:t>
+      </w:r>
+      <w:proofErr w:type="spellEnd"/>
+    </w:p>
+    <w:p>
+      <w:pPr>
+        <w:pStyle w:val="af"/>
+      </w:pPr>
+      <w:r>
+        <w:t># количество рабочих процессов</w:t>
+      </w:r>
+    </w:p>
+    <w:p>
+      <w:pPr>
+        <w:pStyle w:val="af"/>
+      </w:pPr>
+      <w:proofErr w:type="spellStart"/>
+      <w:r>
+        <w:t>worker_</w:t>
+      </w:r>
+      <w:proofErr w:type="gramStart"/>
+      <w:r>
+        <w:t>processes</w:t>
+      </w:r>
+      <w:proofErr w:type="spellEnd"/>
+      <w:r>
+        <w:t xml:space="preserve">  1</w:t>
+      </w:r>
+      <w:proofErr w:type="gramEnd"/>
+      <w:r>
+        <w:t>;</w:t>
+      </w:r>
+    </w:p>
+    <w:p>
+      <w:pPr>
+        <w:pStyle w:val="af"/>
+      </w:pPr>
+    </w:p>
+    <w:p>
+      <w:pPr>
+        <w:pStyle w:val="af"/>
+      </w:pPr>
+      <w:proofErr w:type="spellStart"/>
+      <w:r>
+        <w:t>events</w:t>
+      </w:r>
+      <w:proofErr w:type="spellEnd"/>
+      <w:r>
+        <w:t xml:space="preserve"> {</w:t>
+      </w:r>
+    </w:p>
+    <w:p>
+      <w:pPr>
+        <w:pStyle w:val="af"/>
+      </w:pPr>
+      <w:r>
+        <w:t xml:space="preserve">    # максимальное кол-во соединений на рабочий процесс</w:t>
+      </w:r>
+    </w:p>
+    <w:p>
+      <w:pPr>
+        <w:pStyle w:val="af"/>
+        <w:rPr>
+          <w:lang w:val="en-US"/>
+        </w:rPr>
+      </w:pPr>
+      <w:r>
+        <w:t xml:space="preserve">    </w:t>
+      </w:r>
+      <w:proofErr w:type="spellStart"/>
+      <w:r>
+        <w:rPr>
+          <w:lang w:val="en-US"/>
+        </w:rPr>
+        <w:t>worker_</w:t>
+      </w:r>
+      <w:proofErr w:type="gramStart"/>
+      <w:r>
+        <w:rPr>
+          <w:lang w:val="en-US"/>
+        </w:rPr>
+        <w:t>connections</w:t>
+      </w:r>
+      <w:proofErr w:type="spellEnd"/>
+      <w:r>
+        <w:rPr>
+          <w:lang w:val="en-US"/>
+        </w:rPr>
+        <w:t xml:space="preserve">  1024</w:t>
+      </w:r>
+      <w:proofErr w:type="gramEnd"/>
+      <w:r>
+        <w:rPr>
+          <w:lang w:val="en-US"/>
+        </w:rPr>
+        <w:t>;</w:t>
+      </w:r>
+    </w:p>
+    <w:p>
+      <w:pPr>
+        <w:pStyle w:val="af"/>
+        <w:rPr>
+          <w:lang w:val="en-US"/>
+        </w:rPr>
+      </w:pPr>
+      <w:r>
+        <w:rPr>
+          <w:lang w:val="en-US"/>
+        </w:rPr>
+        <w:t>}</w:t>
+      </w:r>
+    </w:p>
+    <w:p>
+      <w:pPr>
+        <w:pStyle w:val="af"/>
+        <w:ind w:firstLine="0"/>
+      </w:pPr>
+    </w:p>
+    <w:p>
+      <w:pPr>
+        <w:pStyle w:val="af"/>
+        <w:rPr>
+          <w:lang w:val="en-US"/>
+        </w:rPr>
+      </w:pPr>
+      <w:r>
+        <w:rPr>
+          <w:lang w:val="en-US"/>
+        </w:rPr>
+        <w:t>http {</w:t>
+      </w:r>
+    </w:p>
+    <w:p>
+      <w:pPr>
+        <w:pStyle w:val="af"/>
+        <w:rPr>
+          <w:lang w:val="en-US"/>
+        </w:rPr>
+      </w:pPr>
+      <w:r>
+        <w:rPr>
+          <w:lang w:val="en-US"/>
+        </w:rPr>
+        <w:t xml:space="preserve">    include       </w:t>
+      </w:r>
+      <w:proofErr w:type="spellStart"/>
+      <w:proofErr w:type="gramStart"/>
+      <w:r>
+        <w:rPr>
+          <w:lang w:val="en-US"/>
+        </w:rPr>
+        <w:t>mime.types</w:t>
+      </w:r>
+      <w:proofErr w:type="spellEnd"/>
+      <w:proofErr w:type="gramEnd"/>
+      <w:r>
+        <w:rPr>
+          <w:lang w:val="en-US"/>
+        </w:rPr>
+        <w:t>;</w:t>
+      </w:r>
+    </w:p>
+    <w:p>
+      <w:pPr>
+        <w:pStyle w:val="af"/>
+        <w:rPr>
+          <w:lang w:val="en-US"/>
+        </w:rPr>
+      </w:pPr>
+      <w:r>
+        <w:rPr>
+          <w:lang w:val="en-US"/>
+        </w:rPr>
+        <w:t xml:space="preserve">    </w:t>
+      </w:r>
+      <w:proofErr w:type="spellStart"/>
+      <w:r>
+        <w:rPr>
+          <w:lang w:val="en-US"/>
+        </w:rPr>
+        <w:t>default_</w:t>
+      </w:r>
+      <w:proofErr w:type="gramStart"/>
+      <w:r>
+        <w:rPr>
+          <w:lang w:val="en-US"/>
+        </w:rPr>
+        <w:t>type</w:t>
+      </w:r>
+      <w:proofErr w:type="spellEnd"/>
+      <w:r>
+        <w:rPr>
+          <w:lang w:val="en-US"/>
+        </w:rPr>
+        <w:t xml:space="preserve">  application</w:t>
+      </w:r>
+      <w:proofErr w:type="gramEnd"/>
+      <w:r>
+        <w:rPr>
+          <w:lang w:val="en-US"/>
+        </w:rPr>
+        <w:t>/octet-stream;</w:t>
+      </w:r>
+    </w:p>
+    <w:p>
+      <w:pPr>
+        <w:pStyle w:val="af"/>
+        <w:rPr>
+          <w:lang w:val="en-US"/>
+        </w:rPr>
+      </w:pPr>
+    </w:p>
+    <w:p>
+      <w:pPr>
+        <w:pStyle w:val="af"/>
+      </w:pPr>
+      <w:r>
+        <w:rPr>
+          <w:lang w:val="en-US"/>
+        </w:rPr>
+        <w:t xml:space="preserve">    </w:t>
+      </w:r>
+      <w:r>
+        <w:t xml:space="preserve"># использовать </w:t>
+      </w:r>
+      <w:proofErr w:type="spellStart"/>
+      <w:proofErr w:type="gramStart"/>
+      <w:r>
+        <w:t>sendfile</w:t>
+      </w:r>
+      <w:proofErr w:type="spellEnd"/>
+      <w:r>
+        <w:t>(</w:t>
+      </w:r>
+      <w:proofErr w:type="gramEnd"/>
+      <w:r>
+        <w:t>) для ускоренной передачи файлов</w:t>
+      </w:r>
+    </w:p>
+    <w:p>
+      <w:pPr>
+        <w:pStyle w:val="af"/>
+      </w:pPr>
+      <w:r>
+        <w:t xml:space="preserve">    </w:t>
+      </w:r>
+      <w:proofErr w:type="spellStart"/>
+      <w:r>
+        <w:t>sendfile</w:t>
+      </w:r>
+      <w:proofErr w:type="spellEnd"/>
+      <w:r>
+        <w:t xml:space="preserve">          </w:t>
+      </w:r>
+      <w:proofErr w:type="spellStart"/>
+      <w:r>
+        <w:t>on</w:t>
+      </w:r>
+      <w:proofErr w:type="spellEnd"/>
+      <w:r>
+        <w:t>;</w:t>
+      </w:r>
+    </w:p>
+    <w:p>
+      <w:pPr>
+        <w:pStyle w:val="af"/>
+      </w:pPr>
+    </w:p>
+    <w:p>
+      <w:pPr>
+        <w:pStyle w:val="af"/>
+      </w:pPr>
+      <w:r>
+        <w:t xml:space="preserve">    # время жизни </w:t>
+      </w:r>
+      <w:proofErr w:type="spellStart"/>
+      <w:r>
+        <w:t>keep-alive</w:t>
+      </w:r>
+      <w:proofErr w:type="spellEnd"/>
+      <w:r>
+        <w:t xml:space="preserve"> соединения (секунды)</w:t>
+      </w:r>
+    </w:p>
+    <w:p>
+      <w:pPr>
+        <w:pStyle w:val="af"/>
+      </w:pPr>
+      <w:r>
+        <w:t xml:space="preserve">    </w:t>
+      </w:r>
+      <w:proofErr w:type="spellStart"/>
+      <w:r>
+        <w:t>keepalive_timeout</w:t>
+      </w:r>
+      <w:proofErr w:type="spellEnd"/>
+      <w:r>
+        <w:t xml:space="preserve"> 65;</w:t>
+      </w:r>
+    </w:p>
+    <w:p>
+      <w:pPr>
+        <w:pStyle w:val="af"/>
+      </w:pPr>
+    </w:p>
+    <w:p>
+      <w:pPr>
+        <w:pStyle w:val="af"/>
+      </w:pPr>
+      <w:r>
+        <w:t xml:space="preserve">    # балансировщик нагрузки для серверов обслуживания запросов</w:t>
+      </w:r>
+    </w:p>
+    <w:p>
+      <w:pPr>
+        <w:pStyle w:val="af"/>
+        <w:rPr>
+          <w:lang w:val="en-US"/>
+        </w:rPr>
+      </w:pPr>
+      <w:r>
+        <w:t xml:space="preserve">    </w:t>
+      </w:r>
+      <w:r>
+        <w:rPr>
+          <w:b/>
+          <w:bCs/>
+          <w:lang w:val="en-US"/>
+        </w:rPr>
+        <w:t>upstream backend</w:t>
+      </w:r>
+      <w:r>
+        <w:rPr>
+          <w:lang w:val="en-US"/>
+        </w:rPr>
+        <w:t xml:space="preserve"> {</w:t>
+      </w:r>
+    </w:p>
+    <w:p>
+      <w:pPr>
+        <w:pStyle w:val="af"/>
+        <w:rPr>
+          <w:lang w:val="en-US"/>
+        </w:rPr>
+      </w:pPr>
+      <w:r>
+        <w:rPr>
+          <w:lang w:val="en-US"/>
+        </w:rPr>
+        <w:t xml:space="preserve">        server 127.0.0.1:</w:t>
+      </w:r>
+      <w:r>
+        <w:rPr>
+          <w:b/>
+          <w:bCs/>
+          <w:lang w:val="en-US"/>
+        </w:rPr>
+        <w:t>8001</w:t>
+      </w:r>
+      <w:r>
+        <w:rPr>
+          <w:lang w:val="en-US"/>
+        </w:rPr>
+        <w:t xml:space="preserve"> weight=1;  </w:t>
+      </w:r>
+    </w:p>
+    <w:p>
+      <w:pPr>
+        <w:pStyle w:val="af"/>
+        <w:rPr>
+          <w:lang w:val="en-US"/>
+        </w:rPr>
+      </w:pPr>
+      <w:r>
+        <w:rPr>
+          <w:lang w:val="en-US"/>
+        </w:rPr>
+        <w:t xml:space="preserve">        server 127.0.0.1:</w:t>
+      </w:r>
+      <w:r>
+        <w:rPr>
+          <w:b/>
+          <w:bCs/>
+          <w:lang w:val="en-US"/>
+        </w:rPr>
+        <w:t>3000</w:t>
+      </w:r>
+      <w:r>
+        <w:rPr>
+          <w:lang w:val="en-US"/>
+        </w:rPr>
+        <w:t xml:space="preserve"> weight=1;  </w:t>
+      </w:r>
+    </w:p>
+    <w:p>
+      <w:pPr>
+        <w:pStyle w:val="af"/>
+        <w:rPr>
+          <w:lang w:val="en-US"/>
+        </w:rPr>
+      </w:pPr>
+      <w:r>
+        <w:rPr>
+          <w:lang w:val="en-US"/>
+        </w:rPr>
+        <w:t xml:space="preserve">        server 127.0.0.1:</w:t>
+      </w:r>
+      <w:r>
+        <w:rPr>
+          <w:b/>
+          <w:bCs/>
+          <w:lang w:val="en-US"/>
+        </w:rPr>
+        <w:t>8003</w:t>
+      </w:r>
+      <w:r>
+        <w:rPr>
+          <w:lang w:val="en-US"/>
+        </w:rPr>
+        <w:t xml:space="preserve"> weight=1;  </w:t>
+      </w:r>
+    </w:p>
+    <w:p>
+      <w:pPr>
+        <w:pStyle w:val="af"/>
+        <w:rPr>
+          <w:lang w:val="en-US"/>
+        </w:rPr>
+      </w:pPr>
+      <w:r>
+        <w:rPr>
+          <w:lang w:val="en-US"/>
+        </w:rPr>
+        <w:t xml:space="preserve">    }</w:t>
+      </w:r>
+    </w:p>
+    <w:p>
+      <w:pPr>
+        <w:pStyle w:val="af"/>
+        <w:rPr>
+          <w:lang w:val="en-US"/>
+        </w:rPr>
+      </w:pPr>
+    </w:p>
+    <w:p>
+      <w:pPr>
+        <w:pStyle w:val="af"/>
+        <w:rPr>
+          <w:lang w:val="en-US"/>
+        </w:rPr>
+      </w:pPr>
+      <w:r>
+        <w:rPr>
+          <w:lang w:val="en-US"/>
+        </w:rPr>
+        <w:t xml:space="preserve">    server {</w:t>
+      </w:r>
+    </w:p>
+    <w:p>
+      <w:pPr>
+        <w:pStyle w:val="af"/>
+        <w:rPr>
+          <w:lang w:val="en-US"/>
+        </w:rPr>
+      </w:pPr>
+      <w:r>
+        <w:rPr>
+          <w:lang w:val="en-US"/>
+        </w:rPr>
+        <w:t xml:space="preserve">        listen       80 </w:t>
+      </w:r>
+      <w:proofErr w:type="spellStart"/>
+      <w:r>
+        <w:rPr>
+          <w:lang w:val="en-US"/>
+        </w:rPr>
+        <w:t>default_server</w:t>
+      </w:r>
+      <w:proofErr w:type="spellEnd"/>
+      <w:r>
+        <w:rPr>
+          <w:lang w:val="en-US"/>
+        </w:rPr>
+        <w:t>;</w:t>
+      </w:r>
+    </w:p>
+    <w:p>
+      <w:pPr>
+        <w:pStyle w:val="af"/>
+      </w:pPr>
+      <w:r>
+        <w:rPr>
+          <w:lang w:val="en-US"/>
+        </w:rPr>
+        <w:t xml:space="preserve">        </w:t>
+      </w:r>
+      <w:proofErr w:type="spellStart"/>
+      <w:r>
+        <w:t>server_</w:t>
+      </w:r>
+      <w:proofErr w:type="gramStart"/>
+      <w:r>
+        <w:t>name</w:t>
+      </w:r>
+      <w:proofErr w:type="spellEnd"/>
+      <w:r>
+        <w:t xml:space="preserve">  </w:t>
+      </w:r>
+      <w:proofErr w:type="spellStart"/>
+      <w:r>
+        <w:t>localhost</w:t>
+      </w:r>
+      <w:proofErr w:type="spellEnd"/>
+      <w:proofErr w:type="gramEnd"/>
+      <w:r>
+        <w:t>;</w:t>
+      </w:r>
+    </w:p>
+    <w:p>
+      <w:pPr>
+        <w:pStyle w:val="af"/>
+      </w:pPr>
+    </w:p>
+    <w:p>
+      <w:pPr>
+        <w:pStyle w:val="af"/>
+        <w:rPr>
+          <w:lang w:val="en-US"/>
+        </w:rPr>
+      </w:pPr>
+      <w:r>
+        <w:t xml:space="preserve">        </w:t>
+      </w:r>
+      <w:proofErr w:type="spellStart"/>
+      <w:r>
+        <w:t>location</w:t>
+      </w:r>
+      <w:proofErr w:type="spellEnd"/>
+      <w:r>
+        <w:t xml:space="preserve"> / {</w:t>
+      </w:r>
+    </w:p>
+    <w:p>
+      <w:pPr>
+        <w:pStyle w:val="af"/>
+      </w:pPr>
+      <w:r>
+        <w:t xml:space="preserve">            # </w:t>
+      </w:r>
+      <w:proofErr w:type="spellStart"/>
+      <w:r>
+        <w:t>проксирование</w:t>
+      </w:r>
+      <w:proofErr w:type="spellEnd"/>
+      <w:r>
+        <w:t xml:space="preserve"> всех запросов на</w:t>
+      </w:r>
+      <w:r>
+        <w:t xml:space="preserve"> балансировщик</w:t>
+      </w:r>
+    </w:p>
+    <w:p>
+      <w:pPr>
+        <w:pStyle w:val="af"/>
+      </w:pPr>
+      <w:r>
+        <w:t xml:space="preserve">            </w:t>
+      </w:r>
+      <w:proofErr w:type="spellStart"/>
+      <w:r>
+        <w:rPr>
+          <w:b/>
+          <w:bCs/>
+        </w:rPr>
+        <w:t>proxy_pass</w:t>
+      </w:r>
+      <w:proofErr w:type="spellEnd"/>
+      <w:r>
+        <w:t xml:space="preserve"> http://</w:t>
+      </w:r>
+      <w:bookmarkStart w:id="1" w:name="_Hlk220706123"/>
+      <w:r>
+        <w:rPr>
+          <w:b/>
+          <w:bCs/>
+        </w:rPr>
+        <w:t>backend</w:t>
+      </w:r>
+      <w:bookmarkEnd w:id="1"/>
+      <w:r>
+        <w:t>;</w:t>
+      </w:r>
+    </w:p>
+    <w:p>
+      <w:pPr>
+        <w:pStyle w:val="af"/>
+      </w:pPr>
+    </w:p>
+    <w:p>
+      <w:pPr>
+        <w:pStyle w:val="af"/>
+        <w:rPr>
+          <w:i/>
+          <w:iCs/>
+        </w:rPr>
+      </w:pPr>
+      <w:r>
+        <w:tab/>
+        <w:t xml:space="preserve">    </w:t>
+      </w:r>
+      <w:r>
+        <w:rPr>
+          <w:i/>
+          <w:iCs/>
+        </w:rPr>
+        <w:t># передача заголовков для корректной идентификации клиента</w:t>
+      </w:r>
+    </w:p>
+    <w:p>
+      <w:pPr>
+        <w:pStyle w:val="af"/>
+        <w:rPr>
+          <w:i/>
+          <w:iCs/>
+          <w:lang w:val="en-US"/>
+        </w:rPr>
+      </w:pPr>
+      <w:r>
+        <w:rPr>
+          <w:i/>
+          <w:iCs/>
+        </w:rPr>
+        <w:t xml:space="preserve">            </w:t>
+      </w:r>
+      <w:proofErr w:type="spellStart"/>
+      <w:r>
+        <w:rPr>
+          <w:i/>
+          <w:iCs/>
+          <w:lang w:val="en-US"/>
+        </w:rPr>
+        <w:t>proxy_set_header</w:t>
+      </w:r>
+      <w:proofErr w:type="spellEnd"/>
+      <w:r>
+        <w:rPr>
+          <w:i/>
+          <w:iCs/>
+          <w:lang w:val="en-US"/>
+        </w:rPr>
+        <w:t xml:space="preserve"> Host $host;</w:t>
+      </w:r>
+      <w:r>
+        <w:rPr>
+          <w:i/>
+          <w:iCs/>
+          <w:lang w:val="en-US"/>
+        </w:rPr>
+        <w:tab/>
+      </w:r>
+      <w:r>
+        <w:rPr>
+          <w:i/>
+          <w:iCs/>
+          <w:lang w:val="en-US"/>
+        </w:rPr>
+        <w:tab/>
+      </w:r>
+      <w:r>
+        <w:rPr>
+          <w:i/>
+          <w:iCs/>
+          <w:lang w:val="en-US"/>
+        </w:rPr>
+        <w:tab/>
+      </w:r>
+      <w:proofErr w:type="gramStart"/>
+      <w:r>
+        <w:rPr>
+          <w:i/>
+          <w:iCs/>
+          <w:lang w:val="en-US"/>
+        </w:rPr>
+        <w:tab/>
+        <w:t xml:space="preserve">  #</w:t>
+      </w:r>
+      <w:proofErr w:type="gramEnd"/>
+      <w:r>
+        <w:rPr>
+          <w:i/>
+          <w:iCs/>
+          <w:lang w:val="en-US"/>
+        </w:rPr>
+        <w:t xml:space="preserve"> </w:t>
+      </w:r>
+      <w:r>
+        <w:rPr>
+          <w:i/>
+          <w:iCs/>
+        </w:rPr>
+        <w:t>исходный</w:t>
+      </w:r>
+      <w:r>
+        <w:rPr>
+          <w:i/>
+          <w:iCs/>
+          <w:lang w:val="en-US"/>
+        </w:rPr>
+        <w:t xml:space="preserve"> Host</w:t>
+      </w:r>
+    </w:p>
+    <w:p>
+      <w:pPr>
+        <w:pStyle w:val="af"/>
+        <w:rPr>
+          <w:i/>
+          <w:iCs/>
+          <w:lang w:val="en-US"/>
+        </w:rPr>
+      </w:pPr>
+      <w:r>
+        <w:rPr>
+          <w:i/>
+          <w:iCs/>
+          <w:lang w:val="en-US"/>
+        </w:rPr>
+        <w:t xml:space="preserve">            </w:t>
+      </w:r>
+      <w:proofErr w:type="spellStart"/>
+      <w:r>
+        <w:rPr>
+          <w:i/>
+          <w:iCs/>
+          <w:lang w:val="en-US"/>
+        </w:rPr>
+        <w:t>proxy_set_header</w:t>
+      </w:r>
+      <w:proofErr w:type="spellEnd"/>
+      <w:r>
+        <w:rPr>
+          <w:i/>
+          <w:iCs/>
+          <w:lang w:val="en-US"/>
+        </w:rPr>
+        <w:t xml:space="preserve"> X-Real-IP $</w:t>
+      </w:r>
+      <w:proofErr w:type="spellStart"/>
+      <w:r>
+        <w:rPr>
+          <w:i/>
+          <w:iCs/>
+          <w:lang w:val="en-US"/>
+        </w:rPr>
+        <w:t>remote_addr</w:t>
+      </w:r>
+      <w:proofErr w:type="spellEnd"/>
+      <w:r>
+        <w:rPr>
+          <w:i/>
+          <w:iCs/>
+          <w:lang w:val="en-US"/>
+        </w:rPr>
+        <w:t>;</w:t>
+      </w:r>
+      <w:r>
+        <w:rPr>
+          <w:i/>
+          <w:iCs/>
+          <w:lang w:val="en-US"/>
+        </w:rPr>
+        <w:tab/>
+      </w:r>
+      <w:r>
+        <w:rPr>
+          <w:i/>
+          <w:iCs/>
+          <w:lang w:val="en-US"/>
+        </w:rPr>
+        <w:tab/>
+      </w:r>
+      <w:proofErr w:type="gramStart"/>
+      <w:r>
+        <w:rPr>
+          <w:i/>
+          <w:iCs/>
+          <w:lang w:val="en-US"/>
+        </w:rPr>
+        <w:tab/>
+        <w:t xml:space="preserve">  #</w:t>
+      </w:r>
+      <w:proofErr w:type="gramEnd"/>
+      <w:r>
+        <w:rPr>
+          <w:i/>
+          <w:iCs/>
+          <w:lang w:val="en-US"/>
+        </w:rPr>
+        <w:t xml:space="preserve"> </w:t>
+      </w:r>
+      <w:r>
+        <w:rPr>
+          <w:i/>
+          <w:iCs/>
+        </w:rPr>
+        <w:t>реальный</w:t>
+      </w:r>
+      <w:r>
+        <w:rPr>
+          <w:i/>
+          <w:iCs/>
+          <w:lang w:val="en-US"/>
+        </w:rPr>
+        <w:t xml:space="preserve"> IP </w:t>
+      </w:r>
+      <w:r>
+        <w:rPr>
+          <w:i/>
+          <w:iCs/>
+        </w:rPr>
+        <w:t>клиента</w:t>
+      </w:r>
+    </w:p>
+    <w:p>
+      <w:pPr>
+        <w:pStyle w:val="af"/>
+        <w:rPr>
+          <w:i/>
+          <w:iCs/>
+          <w:lang w:val="en-US"/>
+        </w:rPr>
+      </w:pPr>
+      <w:r>
+        <w:rPr>
+          <w:i/>
+          <w:iCs/>
+          <w:lang w:val="en-US"/>
+        </w:rPr>
+        <w:t xml:space="preserve">            </w:t>
+      </w:r>
+      <w:proofErr w:type="spellStart"/>
+      <w:r>
+        <w:rPr>
+          <w:i/>
+          <w:iCs/>
+          <w:lang w:val="en-US"/>
+        </w:rPr>
+        <w:t>proxy_set_header</w:t>
+      </w:r>
+      <w:proofErr w:type="spellEnd"/>
+      <w:r>
+        <w:rPr>
+          <w:i/>
+          <w:iCs/>
+          <w:lang w:val="en-US"/>
+        </w:rPr>
+        <w:t xml:space="preserve"> X-Forwarded-For $</w:t>
+      </w:r>
+      <w:proofErr w:type="spellStart"/>
+      <w:r>
+        <w:rPr>
+          <w:i/>
+          <w:iCs/>
+          <w:lang w:val="en-US"/>
+        </w:rPr>
+        <w:t>proxy_add_x_forwarded_</w:t>
+      </w:r>
+      <w:proofErr w:type="gramStart"/>
+      <w:r>
+        <w:rPr>
+          <w:i/>
+          <w:iCs/>
+          <w:lang w:val="en-US"/>
+        </w:rPr>
+        <w:t>for</w:t>
+      </w:r>
+      <w:proofErr w:type="spellEnd"/>
+      <w:r>
+        <w:rPr>
+          <w:i/>
+          <w:iCs/>
+          <w:lang w:val="en-US"/>
+        </w:rPr>
+        <w:t>;  #</w:t>
+      </w:r>
+      <w:proofErr w:type="gramEnd"/>
+      <w:r>
+        <w:rPr>
+          <w:i/>
+          <w:iCs/>
+          <w:lang w:val="en-US"/>
+        </w:rPr>
+        <w:t xml:space="preserve"> </w:t>
+      </w:r>
+      <w:r>
+        <w:rPr>
+          <w:i/>
+          <w:iCs/>
+        </w:rPr>
+        <w:t>цепочка</w:t>
+      </w:r>
+      <w:r>
+        <w:rPr>
+          <w:i/>
+          <w:iCs/>
+          <w:lang w:val="en-US"/>
+        </w:rPr>
+        <w:t xml:space="preserve"> IP</w:t>
+      </w:r>
+    </w:p>
+    <w:p>
+      <w:pPr>
+        <w:pStyle w:val="af"/>
+        <w:rPr>
+          <w:i/>
+          <w:iCs/>
+          <w:lang w:val="en-US"/>
+        </w:rPr>
+      </w:pPr>
+      <w:r>
+        <w:rPr>
+          <w:i/>
+          <w:iCs/>
+          <w:lang w:val="en-US"/>
+        </w:rPr>
+        <w:t xml:space="preserve">            </w:t>
+      </w:r>
+      <w:proofErr w:type="spellStart"/>
+      <w:r>
+        <w:rPr>
+          <w:i/>
+          <w:iCs/>
+          <w:lang w:val="en-US"/>
+        </w:rPr>
+        <w:t>proxy_set_header</w:t>
+      </w:r>
+      <w:proofErr w:type="spellEnd"/>
+      <w:r>
+        <w:rPr>
+          <w:i/>
+          <w:iCs/>
+          <w:lang w:val="en-US"/>
+        </w:rPr>
+        <w:t xml:space="preserve"> X-Forwarded-Proto $scheme;</w:t>
+      </w:r>
+      <w:r>
+        <w:rPr>
+          <w:i/>
+          <w:iCs/>
+          <w:lang w:val="en-US"/>
+        </w:rPr>
+        <w:tab/>
+      </w:r>
+      <w:r>
+        <w:rPr>
+          <w:i/>
+          <w:iCs/>
+          <w:lang w:val="en-US"/>
+        </w:rPr>
+        <w:tab/>
+      </w:r>
+      <w:proofErr w:type="gramStart"/>
+      <w:r>
+        <w:rPr>
+          <w:i/>
+          <w:iCs/>
+          <w:lang w:val="en-US"/>
+        </w:rPr>
+        <w:tab/>
+        <w:t xml:space="preserve">  #</w:t>
+      </w:r>
+      <w:proofErr w:type="gramEnd"/>
+      <w:r>
+        <w:rPr>
+          <w:i/>
+          <w:iCs/>
+          <w:lang w:val="en-US"/>
+        </w:rPr>
+        <w:t xml:space="preserve"> </w:t>
+      </w:r>
+      <w:r>
+        <w:rPr>
+          <w:i/>
+          <w:iCs/>
+        </w:rPr>
+        <w:t>протокол</w:t>
+      </w:r>
+      <w:r>
+        <w:rPr>
+          <w:i/>
+          <w:iCs/>
+          <w:lang w:val="en-US"/>
+        </w:rPr>
+        <w:t xml:space="preserve"> (http/https)</w:t>
+      </w:r>
+    </w:p>
+    <w:p>
+      <w:pPr>
+        <w:pStyle w:val="af"/>
+      </w:pPr>
+      <w:r>
+        <w:rPr>
+          <w:lang w:val="en-US"/>
+        </w:rPr>
+        <w:t xml:space="preserve">        </w:t>
+      </w:r>
+      <w:r>
+        <w:t>}</w:t>
+      </w:r>
+    </w:p>
+    <w:p>
+      <w:pPr>
+        <w:pStyle w:val="af"/>
+      </w:pPr>
+      <w:r>
+        <w:t xml:space="preserve">    }</w:t>
+      </w:r>
+    </w:p>
+    <w:p>
+      <w:pPr>
+        <w:pStyle w:val="af"/>
+      </w:pPr>
+      <w:r>
+        <w:t>}</w:t>
+      </w:r>
+    </w:p>
+    <w:p>
+      <w:pPr>
+        <w:rPr>
+          <w:lang w:val="en-US"/>
+        </w:rPr>
+      </w:pPr>
+    </w:p>
+    <w:p>
+      <w:r>
+        <w:t>Нагрузка на сервер равномерно распределяется между тремя указанными сервисами.</w:t>
+      </w:r>
+      <w:r>
+        <w:t xml:space="preserve"> Поскольку конфигурация </w:t>
+      </w:r>
+      <w:r>
+        <w:rPr>
+          <w:lang w:val="en-US"/>
+        </w:rPr>
+        <w:t>upstream</w:t>
+      </w:r>
+      <w:r>
+        <w:t>-</w:t>
+      </w:r>
+      <w:r>
+        <w:t xml:space="preserve">блока реализована без явного </w:t>
+      </w:r>
+      <w:r>
+        <w:lastRenderedPageBreak/>
+        <w:t xml:space="preserve">параметра, используется значение по умолчанию </w:t>
+      </w:r>
+      <w:r>
+        <w:rPr>
+          <w:lang w:val="en-US"/>
+        </w:rPr>
+        <w:t>round</w:t>
+      </w:r>
+      <w:r>
+        <w:t>-</w:t>
+      </w:r>
+      <w:r>
+        <w:rPr>
+          <w:lang w:val="en-US"/>
+        </w:rPr>
+        <w:t>robin</w:t>
+      </w:r>
+      <w:r>
+        <w:t xml:space="preserve">. </w:t>
+      </w:r>
+      <w:r>
+        <w:t xml:space="preserve">Таким образом запросы к серверу циркулируют по кругу между тремя сервисами (рисунок </w:t>
+      </w:r>
+      <w:r>
+        <w:t>3.3.1)</w:t>
+      </w:r>
+    </w:p>
+    <w:p/>
+    <w:p>
+      <w:pPr>
+        <w:ind w:firstLine="0"/>
+        <w:jc w:val="center"/>
+      </w:pPr>
+      <w:r>
+        <w:rPr>
+          <w:noProof/>
+        </w:rPr>
+        <w:drawing>
+          <wp:inline distT="0" distB="0" distL="0" distR="0" wp14:anchorId="74BC0B1A" wp14:editId="0D2ED429">
+            <wp:extent cx="1866911" cy="2927068"/>
+            <wp:effectExtent l="0" t="0" r="0" b="0"/>
+            <wp:docPr id="463612183" name="Рисунок 1"/>
+            <wp:cNvGraphicFramePr>
+              <a:graphicFrameLocks xmlns:a="http://schemas.openxmlformats.org/drawingml/2006/main" noChangeAspect="1"/>
+            </wp:cNvGraphicFramePr>
+            <a:graphic xmlns:a="http://schemas.openxmlformats.org/drawingml/2006/main">
+              <a:graphicData uri="http://schemas.openxmlformats.org/drawingml/2006/picture">
+                <pic:pic xmlns:pic="http://schemas.openxmlformats.org/drawingml/2006/picture">
+                  <pic:nvPicPr>
+                    <pic:cNvPr id="463612183" name=""/>
+                    <pic:cNvPicPr/>
+                  </pic:nvPicPr>
+                  <pic:blipFill>
+                    <a:blip r:embed="rId13"/>
+                    <a:stretch>
+                      <a:fillRect/>
+                    </a:stretch>
+                  </pic:blipFill>
+                  <pic:spPr>
+                    <a:xfrm>
+                      <a:off x="0" y="0"/>
+                      <a:ext cx="1876245" cy="2941703"/>
+                    </a:xfrm>
+                    <a:prstGeom prst="rect">
+                      <a:avLst/>
+                    </a:prstGeom>
+                  </pic:spPr>
+                </pic:pic>
+              </a:graphicData>
+            </a:graphic>
+          </wp:inline>
+        </w:drawing>
+      </w:r>
+    </w:p>
+    <w:p>
+      <w:pPr>
+        <w:ind w:firstLine="0"/>
+        <w:jc w:val="center"/>
+      </w:pPr>
+      <w:r>
+        <w:t>Рисунок</w:t>
+      </w:r>
+      <w:r>
+        <w:t xml:space="preserve"> 3.3.1 – </w:t>
+      </w:r>
+      <w:r>
+        <w:t>Распределение запросов между серверами</w:t>
+      </w:r>
     </w:p>
     <w:p/>
     <w:p/>
+    <w:p>
+      <w:pPr>
+        <w:pStyle w:val="2"/>
+        <w:numPr>
+          <w:ilvl w:val="1"/>
+          <w:numId w:val="20"/>
+        </w:numPr>
+      </w:pPr>
+      <w:r>
+        <w:t>Тестирование конфигурации</w:t>
+      </w:r>
+    </w:p>
+    <w:p>
+      <w:pPr>
+        <w:ind w:firstLine="0"/>
+      </w:pPr>
+    </w:p>
+    <w:p>
+      <w:r>
+        <w:t xml:space="preserve">Для тестирования конфигурации была написана программа на </w:t>
+      </w:r>
+      <w:r>
+        <w:rPr>
+          <w:lang w:val="en-US"/>
+        </w:rPr>
+        <w:t>Python</w:t>
+      </w:r>
+      <w:r>
+        <w:t xml:space="preserve">, </w:t>
+      </w:r>
+      <w:r>
+        <w:t xml:space="preserve">которая выполняет </w:t>
+      </w:r>
+      <w:r>
+        <w:rPr>
+          <w:lang w:val="en-US"/>
+        </w:rPr>
+        <w:t>N</w:t>
+      </w:r>
+      <w:r>
+        <w:t xml:space="preserve"> (</w:t>
+      </w:r>
+      <w:r>
+        <w:rPr>
+          <w:lang w:val="en-US"/>
+        </w:rPr>
+        <w:t>N</w:t>
+      </w:r>
+      <w:r>
+        <w:t>=</w:t>
+      </w:r>
+      <w:r>
+        <w:t>9</w:t>
+      </w:r>
+      <w:r>
+        <w:t xml:space="preserve">0) </w:t>
+      </w:r>
+      <w:r>
+        <w:t xml:space="preserve">запросов к </w:t>
+      </w:r>
+      <w:r>
+        <w:t xml:space="preserve">адресу </w:t>
+      </w:r>
+      <w:r>
+        <w:t>http://localhost</w:t>
+      </w:r>
+      <w:r>
+        <w:t xml:space="preserve"> и по возвращаемому тексту определяет, на каком языке программирования написан сервис, обрабатывающий запрос (листинг 3.4.1).</w:t>
+      </w:r>
+    </w:p>
     <w:p/>
+    <w:p>
+      <w:r>
+        <w:t xml:space="preserve">Листинг 3.4.1 – Программа тестирования </w:t>
+      </w:r>
+      <w:r>
+        <w:rPr>
+          <w:lang w:val="en-US"/>
+        </w:rPr>
+        <w:t>Nginx</w:t>
+      </w:r>
+      <w:r>
+        <w:t xml:space="preserve"> (</w:t>
+      </w:r>
+      <w:r>
+        <w:rPr>
+          <w:lang w:val="en-US"/>
+        </w:rPr>
+        <w:t>tester</w:t>
+      </w:r>
+      <w:r>
+        <w:t>.</w:t>
+      </w:r>
+      <w:proofErr w:type="spellStart"/>
+      <w:r>
+        <w:rPr>
+          <w:lang w:val="en-US"/>
+        </w:rPr>
+        <w:t>py</w:t>
+      </w:r>
+      <w:proofErr w:type="spellEnd"/>
+      <w:r>
+        <w:t>)</w:t>
+      </w:r>
+    </w:p>
+    <w:p>
+      <w:pPr>
+        <w:pStyle w:val="af"/>
+        <w:rPr>
+          <w:lang w:val="en-US"/>
+        </w:rPr>
+      </w:pPr>
+      <w:r>
+        <w:rPr>
+          <w:lang w:val="en-US"/>
+        </w:rPr>
+        <w:t>import requests</w:t>
+      </w:r>
+    </w:p>
+    <w:p>
+      <w:pPr>
+        <w:pStyle w:val="af"/>
+        <w:rPr>
+          <w:lang w:val="en-US"/>
+        </w:rPr>
+      </w:pPr>
+      <w:proofErr w:type="spellStart"/>
+      <w:r>
+        <w:rPr>
+          <w:lang w:val="en-US"/>
+        </w:rPr>
+        <w:t>url</w:t>
+      </w:r>
+      <w:proofErr w:type="spellEnd"/>
+      <w:r>
+        <w:rPr>
+          <w:lang w:val="en-US"/>
+        </w:rPr>
+        <w:t xml:space="preserve"> = "http://localhost"</w:t>
+      </w:r>
+    </w:p>
+    <w:p>
+      <w:pPr>
+        <w:pStyle w:val="af"/>
+        <w:rPr>
+          <w:lang w:val="en-US"/>
+        </w:rPr>
+      </w:pPr>
+    </w:p>
+    <w:p>
+      <w:pPr>
+        <w:pStyle w:val="af"/>
+        <w:rPr>
+          <w:lang w:val="en-US"/>
+        </w:rPr>
+      </w:pPr>
+      <w:r>
+        <w:rPr>
+          <w:lang w:val="en-US"/>
+        </w:rPr>
+        <w:t>N = 10</w:t>
+      </w:r>
+    </w:p>
+    <w:p>
+      <w:pPr>
+        <w:pStyle w:val="af"/>
+        <w:rPr>
+          <w:lang w:val="en-US"/>
+        </w:rPr>
+      </w:pPr>
+    </w:p>
+    <w:p>
+      <w:pPr>
+        <w:pStyle w:val="af"/>
+        <w:rPr>
+          <w:lang w:val="en-US"/>
+        </w:rPr>
+      </w:pPr>
+      <w:proofErr w:type="spellStart"/>
+      <w:r>
+        <w:rPr>
+          <w:lang w:val="en-US"/>
+        </w:rPr>
+        <w:t>php_count</w:t>
+      </w:r>
+      <w:proofErr w:type="spellEnd"/>
+      <w:r>
+        <w:rPr>
+          <w:lang w:val="en-US"/>
+        </w:rPr>
+        <w:t xml:space="preserve"> = 0</w:t>
+      </w:r>
+    </w:p>
+    <w:p>
+      <w:pPr>
+        <w:pStyle w:val="af"/>
+        <w:rPr>
+          <w:lang w:val="en-US"/>
+        </w:rPr>
+      </w:pPr>
+      <w:proofErr w:type="spellStart"/>
+      <w:r>
+        <w:rPr>
+          <w:lang w:val="en-US"/>
+        </w:rPr>
+        <w:t>python_count</w:t>
+      </w:r>
+      <w:proofErr w:type="spellEnd"/>
+      <w:r>
+        <w:rPr>
+          <w:lang w:val="en-US"/>
+        </w:rPr>
+        <w:t xml:space="preserve"> = 0</w:t>
+      </w:r>
+    </w:p>
+    <w:p>
+      <w:pPr>
+        <w:pStyle w:val="af"/>
+        <w:rPr>
+          <w:lang w:val="en-US"/>
+        </w:rPr>
+      </w:pPr>
+      <w:proofErr w:type="spellStart"/>
+      <w:r>
+        <w:rPr>
+          <w:lang w:val="en-US"/>
+        </w:rPr>
+        <w:t>nodejs_count</w:t>
+      </w:r>
+      <w:proofErr w:type="spellEnd"/>
+      <w:r>
+        <w:rPr>
+          <w:lang w:val="en-US"/>
+        </w:rPr>
+        <w:t xml:space="preserve"> = 0</w:t>
+      </w:r>
+    </w:p>
+    <w:p>
+      <w:pPr>
+        <w:pStyle w:val="af"/>
+        <w:rPr>
+          <w:lang w:val="en-US"/>
+        </w:rPr>
+      </w:pPr>
+    </w:p>
+    <w:p>
+      <w:pPr>
+        <w:pStyle w:val="af"/>
+        <w:rPr>
+          <w:lang w:val="en-US"/>
+        </w:rPr>
+      </w:pPr>
+      <w:r>
+        <w:rPr>
+          <w:lang w:val="en-US"/>
+        </w:rPr>
+        <w:t xml:space="preserve">for </w:t>
+      </w:r>
+      <w:proofErr w:type="spellStart"/>
+      <w:r>
+        <w:rPr>
+          <w:lang w:val="en-US"/>
+        </w:rPr>
+        <w:t>i</w:t>
+      </w:r>
+      <w:proofErr w:type="spellEnd"/>
+      <w:r>
+        <w:rPr>
+          <w:lang w:val="en-US"/>
+        </w:rPr>
+        <w:t xml:space="preserve"> in range(N):</w:t>
+      </w:r>
+    </w:p>
+    <w:p>
+      <w:pPr>
+        <w:pStyle w:val="af"/>
+        <w:rPr>
+          <w:lang w:val="en-US"/>
+        </w:rPr>
+      </w:pPr>
+      <w:r>
+        <w:rPr>
+          <w:lang w:val="en-US"/>
+        </w:rPr>
+        <w:t xml:space="preserve">    response = </w:t>
+      </w:r>
+      <w:proofErr w:type="spellStart"/>
+      <w:r>
+        <w:rPr>
+          <w:lang w:val="en-US"/>
+        </w:rPr>
+        <w:t>requests.get</w:t>
+      </w:r>
+      <w:proofErr w:type="spellEnd"/>
+      <w:r>
+        <w:rPr>
+          <w:lang w:val="en-US"/>
+        </w:rPr>
+        <w:t>(</w:t>
+      </w:r>
+      <w:proofErr w:type="spellStart"/>
+      <w:r>
+        <w:rPr>
+          <w:lang w:val="en-US"/>
+        </w:rPr>
+        <w:t>url</w:t>
+      </w:r>
+      <w:proofErr w:type="spellEnd"/>
+      <w:r>
+        <w:rPr>
+          <w:lang w:val="en-US"/>
+        </w:rPr>
+        <w:t>)</w:t>
+      </w:r>
+    </w:p>
+    <w:p>
+      <w:pPr>
+        <w:pStyle w:val="af"/>
+        <w:rPr>
+          <w:lang w:val="en-US"/>
+        </w:rPr>
+      </w:pPr>
+      <w:r>
+        <w:rPr>
+          <w:lang w:val="en-US"/>
+        </w:rPr>
+        <w:t xml:space="preserve">    if "PHP" in </w:t>
+      </w:r>
+      <w:proofErr w:type="spellStart"/>
+      <w:r>
+        <w:rPr>
+          <w:lang w:val="en-US"/>
+        </w:rPr>
+        <w:t>response.text</w:t>
+      </w:r>
+      <w:proofErr w:type="spellEnd"/>
+      <w:r>
+        <w:rPr>
+          <w:lang w:val="en-US"/>
+        </w:rPr>
+        <w:t>:</w:t>
+      </w:r>
+    </w:p>
+    <w:p>
+      <w:pPr>
+        <w:pStyle w:val="af"/>
+        <w:rPr>
+          <w:lang w:val="en-US"/>
+        </w:rPr>
+      </w:pPr>
+      <w:r>
+        <w:rPr>
+          <w:lang w:val="en-US"/>
+        </w:rPr>
+        <w:t xml:space="preserve">        </w:t>
+      </w:r>
+      <w:proofErr w:type="spellStart"/>
+      <w:r>
+        <w:rPr>
+          <w:lang w:val="en-US"/>
+        </w:rPr>
+        <w:t>php_count</w:t>
+      </w:r>
+      <w:proofErr w:type="spellEnd"/>
+      <w:r>
+        <w:rPr>
+          <w:lang w:val="en-US"/>
+        </w:rPr>
+        <w:t xml:space="preserve"> += 1</w:t>
+      </w:r>
+    </w:p>
+    <w:p>
+      <w:pPr>
+        <w:pStyle w:val="af"/>
+        <w:rPr>
+          <w:lang w:val="en-US"/>
+        </w:rPr>
+      </w:pPr>
+      <w:r>
+        <w:rPr>
+          <w:lang w:val="en-US"/>
+        </w:rPr>
+        <w:lastRenderedPageBreak/>
+        <w:t xml:space="preserve">    </w:t>
+      </w:r>
+      <w:proofErr w:type="spellStart"/>
+      <w:r>
+        <w:rPr>
+          <w:lang w:val="en-US"/>
+        </w:rPr>
+        <w:t>elif</w:t>
+      </w:r>
+      <w:proofErr w:type="spellEnd"/>
+      <w:r>
+        <w:rPr>
+          <w:lang w:val="en-US"/>
+        </w:rPr>
+        <w:t xml:space="preserve"> "Python" in </w:t>
+      </w:r>
+      <w:proofErr w:type="spellStart"/>
+      <w:r>
+        <w:rPr>
+          <w:lang w:val="en-US"/>
+        </w:rPr>
+        <w:t>response.text</w:t>
+      </w:r>
+      <w:proofErr w:type="spellEnd"/>
+      <w:r>
+        <w:rPr>
+          <w:lang w:val="en-US"/>
+        </w:rPr>
+        <w:t>:</w:t>
+      </w:r>
+    </w:p>
+    <w:p>
+      <w:pPr>
+        <w:pStyle w:val="af"/>
+        <w:rPr>
+          <w:lang w:val="en-US"/>
+        </w:rPr>
+      </w:pPr>
+      <w:r>
+        <w:rPr>
+          <w:lang w:val="en-US"/>
+        </w:rPr>
+        <w:t xml:space="preserve">        </w:t>
+      </w:r>
+      <w:proofErr w:type="spellStart"/>
+      <w:r>
+        <w:rPr>
+          <w:lang w:val="en-US"/>
+        </w:rPr>
+        <w:t>python_count</w:t>
+      </w:r>
+      <w:proofErr w:type="spellEnd"/>
+      <w:r>
+        <w:rPr>
+          <w:lang w:val="en-US"/>
+        </w:rPr>
+        <w:t xml:space="preserve"> += 1</w:t>
+      </w:r>
+    </w:p>
+    <w:p>
+      <w:pPr>
+        <w:pStyle w:val="af"/>
+        <w:rPr>
+          <w:lang w:val="en-US"/>
+        </w:rPr>
+      </w:pPr>
+      <w:r>
+        <w:rPr>
+          <w:lang w:val="en-US"/>
+        </w:rPr>
+        <w:t xml:space="preserve">    </w:t>
+      </w:r>
+      <w:proofErr w:type="spellStart"/>
+      <w:r>
+        <w:rPr>
+          <w:lang w:val="en-US"/>
+        </w:rPr>
+        <w:t>elif</w:t>
+      </w:r>
+      <w:proofErr w:type="spellEnd"/>
+      <w:r>
+        <w:rPr>
+          <w:lang w:val="en-US"/>
+        </w:rPr>
+        <w:t xml:space="preserve"> "Node.js" in </w:t>
+      </w:r>
+      <w:proofErr w:type="spellStart"/>
+      <w:r>
+        <w:rPr>
+          <w:lang w:val="en-US"/>
+        </w:rPr>
+        <w:t>response.text</w:t>
+      </w:r>
+      <w:proofErr w:type="spellEnd"/>
+      <w:r>
+        <w:rPr>
+          <w:lang w:val="en-US"/>
+        </w:rPr>
+        <w:t>:</w:t>
+      </w:r>
+    </w:p>
+    <w:p>
+      <w:pPr>
+        <w:pStyle w:val="af"/>
+        <w:rPr>
+          <w:lang w:val="en-US"/>
+        </w:rPr>
+      </w:pPr>
+      <w:r>
+        <w:rPr>
+          <w:lang w:val="en-US"/>
+        </w:rPr>
+        <w:t xml:space="preserve">        </w:t>
+      </w:r>
+      <w:proofErr w:type="spellStart"/>
+      <w:r>
+        <w:rPr>
+          <w:lang w:val="en-US"/>
+        </w:rPr>
+        <w:t>nodejs_count</w:t>
+      </w:r>
+      <w:proofErr w:type="spellEnd"/>
+      <w:r>
+        <w:rPr>
+          <w:lang w:val="en-US"/>
+        </w:rPr>
+        <w:t xml:space="preserve"> += 1</w:t>
+      </w:r>
+    </w:p>
+    <w:p>
+      <w:pPr>
+        <w:pStyle w:val="af"/>
+        <w:rPr>
+          <w:lang w:val="en-US"/>
+        </w:rPr>
+      </w:pPr>
+    </w:p>
+    <w:p>
+      <w:pPr>
+        <w:pStyle w:val="af"/>
+        <w:rPr>
+          <w:lang w:val="en-US"/>
+        </w:rPr>
+      </w:pPr>
+      <w:proofErr w:type="gramStart"/>
+      <w:r>
+        <w:rPr>
+          <w:lang w:val="en-US"/>
+        </w:rPr>
+        <w:t>print(</w:t>
+      </w:r>
+      <w:proofErr w:type="spellStart"/>
+      <w:proofErr w:type="gramEnd"/>
+      <w:r>
+        <w:rPr>
+          <w:lang w:val="en-US"/>
+        </w:rPr>
+        <w:t>f"PHP</w:t>
+      </w:r>
+      <w:proofErr w:type="spellEnd"/>
+      <w:r>
+        <w:rPr>
+          <w:lang w:val="en-US"/>
+        </w:rPr>
+        <w:t xml:space="preserve"> - {</w:t>
+      </w:r>
+      <w:proofErr w:type="spellStart"/>
+      <w:r>
+        <w:rPr>
+          <w:lang w:val="en-US"/>
+        </w:rPr>
+        <w:t>php_count</w:t>
+      </w:r>
+      <w:proofErr w:type="spellEnd"/>
+      <w:r>
+        <w:rPr>
+          <w:lang w:val="en-US"/>
+        </w:rPr>
+        <w:t>}")</w:t>
+      </w:r>
+    </w:p>
+    <w:p>
+      <w:pPr>
+        <w:pStyle w:val="af"/>
+        <w:rPr>
+          <w:lang w:val="en-US"/>
+        </w:rPr>
+      </w:pPr>
+      <w:proofErr w:type="gramStart"/>
+      <w:r>
+        <w:rPr>
+          <w:lang w:val="en-US"/>
+        </w:rPr>
+        <w:t>print(</w:t>
+      </w:r>
+      <w:proofErr w:type="spellStart"/>
+      <w:proofErr w:type="gramEnd"/>
+      <w:r>
+        <w:rPr>
+          <w:lang w:val="en-US"/>
+        </w:rPr>
+        <w:t>f"Python</w:t>
+      </w:r>
+      <w:proofErr w:type="spellEnd"/>
+      <w:r>
+        <w:rPr>
+          <w:lang w:val="en-US"/>
+        </w:rPr>
+        <w:t xml:space="preserve"> - {</w:t>
+      </w:r>
+      <w:proofErr w:type="spellStart"/>
+      <w:r>
+        <w:rPr>
+          <w:lang w:val="en-US"/>
+        </w:rPr>
+        <w:t>python_count</w:t>
+      </w:r>
+      <w:proofErr w:type="spellEnd"/>
+      <w:r>
+        <w:rPr>
+          <w:lang w:val="en-US"/>
+        </w:rPr>
+        <w:t>}")</w:t>
+      </w:r>
+    </w:p>
+    <w:p>
+      <w:pPr>
+        <w:pStyle w:val="af"/>
+        <w:rPr>
+          <w:lang w:val="en-US"/>
+        </w:rPr>
+      </w:pPr>
+      <w:proofErr w:type="gramStart"/>
+      <w:r>
+        <w:rPr>
+          <w:lang w:val="en-US"/>
+        </w:rPr>
+        <w:t>print(</w:t>
+      </w:r>
+      <w:proofErr w:type="spellStart"/>
+      <w:proofErr w:type="gramEnd"/>
+      <w:r>
+        <w:rPr>
+          <w:lang w:val="en-US"/>
+        </w:rPr>
+        <w:t>f"NodeJs</w:t>
+      </w:r>
+      <w:proofErr w:type="spellEnd"/>
+      <w:r>
+        <w:rPr>
+          <w:lang w:val="en-US"/>
+        </w:rPr>
+        <w:t xml:space="preserve"> - {</w:t>
+      </w:r>
+      <w:proofErr w:type="spellStart"/>
+      <w:r>
+        <w:rPr>
+          <w:lang w:val="en-US"/>
+        </w:rPr>
+        <w:t>nodejs_count</w:t>
+      </w:r>
+      <w:proofErr w:type="spellEnd"/>
+      <w:r>
+        <w:rPr>
+          <w:lang w:val="en-US"/>
+        </w:rPr>
+        <w:t>}")</w:t>
+      </w:r>
+    </w:p>
+    <w:p>
+      <w:pPr>
+        <w:rPr>
+          <w:lang w:val="en-US"/>
+        </w:rPr>
+      </w:pPr>
+    </w:p>
+    <w:p>
+      <w:r>
+        <w:t>Программа фиксирует количество обращений к каждому сервису и выводит результат</w:t>
+      </w:r>
+      <w:r>
+        <w:t xml:space="preserve">. Так можно проанализировать </w:t>
+      </w:r>
+      <w:r>
+        <w:t>корректност</w:t>
+      </w:r>
+      <w:r>
+        <w:t>ь</w:t>
+      </w:r>
+      <w:r>
+        <w:t xml:space="preserve"> работы балансировщика</w:t>
+      </w:r>
+      <w:r>
+        <w:t xml:space="preserve"> </w:t>
+      </w:r>
+      <w:r>
+        <w:t xml:space="preserve">при различных значениях </w:t>
+      </w:r>
+      <w:r>
+        <w:t>веса (</w:t>
+      </w:r>
+      <w:r>
+        <w:rPr>
+          <w:lang w:val="en-US"/>
+        </w:rPr>
+        <w:t>weight</w:t>
+      </w:r>
+      <w:r>
+        <w:t xml:space="preserve">) </w:t>
+      </w:r>
+      <w:r>
+        <w:t>у каждого сервиса</w:t>
+      </w:r>
+      <w:r>
+        <w:t xml:space="preserve"> (рисунок 3.4.1)</w:t>
+      </w:r>
+      <w:r>
+        <w:t>.</w:t>
+      </w:r>
+      <w:r>
+        <w:t xml:space="preserve"> </w:t>
+      </w:r>
+    </w:p>
     <w:p/>
+    <w:p>
+      <w:pPr>
+        <w:ind w:firstLine="0"/>
+        <w:jc w:val="center"/>
+      </w:pPr>
+      <w:r>
+        <w:drawing>
+          <wp:inline distT="0" distB="0" distL="0" distR="0" wp14:anchorId="6E2964DA" wp14:editId="499C00EE">
+            <wp:extent cx="2406650" cy="652209"/>
+            <wp:effectExtent l="0" t="0" r="0" b="0"/>
+            <wp:docPr id="294776759" name="Рисунок 1"/>
+            <wp:cNvGraphicFramePr>
+              <a:graphicFrameLocks xmlns:a="http://schemas.openxmlformats.org/drawingml/2006/main" noChangeAspect="1"/>
+            </wp:cNvGraphicFramePr>
+            <a:graphic xmlns:a="http://schemas.openxmlformats.org/drawingml/2006/main">
+              <a:graphicData uri="http://schemas.openxmlformats.org/drawingml/2006/picture">
+                <pic:pic xmlns:pic="http://schemas.openxmlformats.org/drawingml/2006/picture">
+                  <pic:nvPicPr>
+                    <pic:cNvPr id="294776759" name=""/>
+                    <pic:cNvPicPr/>
+                  </pic:nvPicPr>
+                  <pic:blipFill>
+                    <a:blip r:embed="rId14"/>
+                    <a:stretch>
+                      <a:fillRect/>
+                    </a:stretch>
+                  </pic:blipFill>
+                  <pic:spPr>
+                    <a:xfrm>
+                      <a:off x="0" y="0"/>
+                      <a:ext cx="2415979" cy="654737"/>
+                    </a:xfrm>
+                    <a:prstGeom prst="rect">
+                      <a:avLst/>
+                    </a:prstGeom>
+                  </pic:spPr>
+                </pic:pic>
+              </a:graphicData>
+            </a:graphic>
+          </wp:inline>
+        </w:drawing>
+      </w:r>
+    </w:p>
+    <w:p>
+      <w:pPr>
+        <w:ind w:firstLine="0"/>
+        <w:jc w:val="center"/>
+      </w:pPr>
+      <w:r>
+        <w:t xml:space="preserve">Рисунок 3.4.1 – </w:t>
+      </w:r>
+      <w:bookmarkStart w:id="2" w:name="_Hlk220709846"/>
+      <w:r>
+        <w:t>Балансировка запросов при равномерном распределении весов</w:t>
+      </w:r>
+    </w:p>
+    <w:bookmarkEnd w:id="2"/>
     <w:p/>
+    <w:p>
+      <w:r>
+        <w:t xml:space="preserve">Затем в качестве теста веса сервисов были изменены: </w:t>
+      </w:r>
+      <w:r>
+        <w:rPr>
+          <w:lang w:val="en-US"/>
+        </w:rPr>
+        <w:t>PHP</w:t>
+      </w:r>
+      <w:r>
+        <w:t xml:space="preserve"> </w:t>
+      </w:r>
+      <w:r>
+        <w:t>–</w:t>
+      </w:r>
+      <w:r>
+        <w:t xml:space="preserve"> 1, </w:t>
+      </w:r>
+      <w:r>
+        <w:rPr>
+          <w:lang w:val="en-US"/>
+        </w:rPr>
+        <w:t>Node</w:t>
+      </w:r>
+      <w:r>
+        <w:t>.</w:t>
+      </w:r>
+      <w:proofErr w:type="spellStart"/>
+      <w:r>
+        <w:rPr>
+          <w:lang w:val="en-US"/>
+        </w:rPr>
+        <w:t>js</w:t>
+      </w:r>
+      <w:proofErr w:type="spellEnd"/>
+      <w:r>
+        <w:t xml:space="preserve"> </w:t>
+      </w:r>
+      <w:r>
+        <w:t>–</w:t>
+      </w:r>
+      <w:r>
+        <w:t xml:space="preserve"> 4, </w:t>
+      </w:r>
+      <w:r>
+        <w:rPr>
+          <w:lang w:val="en-US"/>
+        </w:rPr>
+        <w:t>Python</w:t>
+      </w:r>
+      <w:r>
+        <w:t xml:space="preserve"> </w:t>
+      </w:r>
+      <w:r>
+        <w:t>–</w:t>
+      </w:r>
+      <w:r>
+        <w:t xml:space="preserve"> 2. </w:t>
+      </w:r>
+      <w:r>
+        <w:t>Корреляция между приоритетом сервиса и частотой его вызова прослеживается чётко (рисунок 3.4.2).</w:t>
+      </w:r>
+    </w:p>
     <w:p/>
-    <w:p/>
-    <w:p/>
-    <w:p/>
-    <w:p/>
-    <w:p/>
-    <w:p/>
+    <w:p>
+      <w:pPr>
+        <w:ind w:firstLine="0"/>
+        <w:jc w:val="center"/>
+      </w:pPr>
+      <w:r>
+        <w:rPr>
+          <w:noProof/>
+        </w:rPr>
+        <w:drawing>
+          <wp:inline distT="0" distB="0" distL="0" distR="0" wp14:anchorId="01603A47" wp14:editId="59DC3A80">
+            <wp:extent cx="3384550" cy="699239"/>
+            <wp:effectExtent l="0" t="0" r="0" b="0"/>
+            <wp:docPr id="2145068743" name="Рисунок 1"/>
+            <wp:cNvGraphicFramePr>
+              <a:graphicFrameLocks xmlns:a="http://schemas.openxmlformats.org/drawingml/2006/main" noChangeAspect="1"/>
+            </wp:cNvGraphicFramePr>
+            <a:graphic xmlns:a="http://schemas.openxmlformats.org/drawingml/2006/main">
+              <a:graphicData uri="http://schemas.openxmlformats.org/drawingml/2006/picture">
+                <pic:pic xmlns:pic="http://schemas.openxmlformats.org/drawingml/2006/picture">
+                  <pic:nvPicPr>
+                    <pic:cNvPr id="2145068743" name=""/>
+                    <pic:cNvPicPr/>
+                  </pic:nvPicPr>
+                  <pic:blipFill>
+                    <a:blip r:embed="rId15"/>
+                    <a:stretch>
+                      <a:fillRect/>
+                    </a:stretch>
+                  </pic:blipFill>
+                  <pic:spPr>
+                    <a:xfrm>
+                      <a:off x="0" y="0"/>
+                      <a:ext cx="3401184" cy="702676"/>
+                    </a:xfrm>
+                    <a:prstGeom prst="rect">
+                      <a:avLst/>
+                    </a:prstGeom>
+                  </pic:spPr>
+                </pic:pic>
+              </a:graphicData>
+            </a:graphic>
+          </wp:inline>
+        </w:drawing>
+      </w:r>
+    </w:p>
+    <w:p>
+      <w:pPr>
+        <w:ind w:firstLine="0"/>
+        <w:jc w:val="center"/>
+      </w:pPr>
+      <w:r>
+        <w:t>Рисунок 3.4.2 – Неравномерная б</w:t>
+      </w:r>
+      <w:r>
+        <w:t xml:space="preserve">алансировка запросов </w:t>
+      </w:r>
+      <w:r>
+        <w:t xml:space="preserve">при </w:t>
+      </w:r>
+      <w:r>
+        <w:rPr>
+          <w:lang w:val="en-US"/>
+        </w:rPr>
+        <w:t>N</w:t>
+      </w:r>
+      <w:r>
+        <w:t>=70</w:t>
+      </w:r>
+    </w:p>
     <w:p>
       <w:pPr>
         <w:ind w:firstLine="0"/>
@@ -2542,12 +4682,70 @@
     </w:p>
     <w:p>
       <w:r>
+        <w:t>В ходе работы был</w:t>
+      </w:r>
+      <w:r>
+        <w:t>и изучены основные понятия и функции веб-серверов. Рассмотрены различные параметры и настройки конфигурации веб-серверов. Освоены принципы балансировки нагрузки между серверами в сети.</w:t>
+      </w:r>
+    </w:p>
+    <w:p>
+      <w:r>
+        <w:t>На практике был написан ряд примитивных серверов на различных языках программирования. С помощью веб-сервера</w:t>
+      </w:r>
+      <w:r>
+        <w:t xml:space="preserve"> </w:t>
+      </w:r>
+      <w:r>
+        <w:rPr>
+          <w:lang w:val="en-US"/>
+        </w:rPr>
+        <w:t>Nginx</w:t>
+      </w:r>
+      <w:r>
+        <w:t xml:space="preserve"> реализован балансировщик </w:t>
+      </w:r>
+      <w:r>
+        <w:lastRenderedPageBreak/>
+        <w:t>нагрузки. Благодаря нему трафик запросов к единому адресу можно распределять между созданными серверами в соответствии с их весами</w:t>
+      </w:r>
+      <w:r>
         <w:t>.</w:t>
       </w:r>
     </w:p>
+    <w:p>
+      <w:r>
+        <w:t xml:space="preserve">Тестирование показало, что с равными значениями веса запросы равномерно распределяются между сервисами, а при изменении весов балансировщик корректно перераспределяет нагрузку. Были проверены различные конфигурации, что позволило подтвердить правильность работы </w:t>
+      </w:r>
+      <w:proofErr w:type="spellStart"/>
+      <w:r>
+        <w:t>Nginx</w:t>
+      </w:r>
+      <w:proofErr w:type="spellEnd"/>
+      <w:r>
+        <w:t xml:space="preserve"> в качестве балансировщика, а также продемонстрировать возможность </w:t>
+      </w:r>
+      <w:r>
+        <w:t>управления</w:t>
+      </w:r>
+      <w:r>
+        <w:t xml:space="preserve"> нагрузк</w:t>
+      </w:r>
+      <w:r>
+        <w:t>ой</w:t>
+      </w:r>
+      <w:r>
+        <w:t xml:space="preserve"> </w:t>
+      </w:r>
+      <w:r>
+        <w:t>при настройке серверов</w:t>
+      </w:r>
+      <w:r>
+        <w:t>.</w:t>
+      </w:r>
+    </w:p>
     <w:sectPr>
-      <w:headerReference w:type="default" r:id="rId13"/>
-      <w:headerReference w:type="first" r:id="rId14"/>
+      <w:headerReference w:type="default" r:id="rId16"/>
+      <w:headerReference w:type="first" r:id="rId17"/>
       <w:pgSz w:w="11906" w:h="16838"/>
       <w:pgMar w:top="851" w:right="567" w:bottom="851" w:left="1418" w:header="680" w:footer="680" w:gutter="0"/>
       <w:cols w:space="708"/>

</xml_diff>

<commit_message>
ready for another start
</commit_message>
<xml_diff>
--- a/7 семестр/АИС/ЛР 3/АИС ЛР 3.docx
+++ b/7 семестр/АИС/ЛР 3/АИС ЛР 3.docx
@@ -322,13 +322,7 @@
         <w:jc w:val="right"/>
       </w:pPr>
       <w:r>
-        <w:t>Иваненко В.</w:t>
-      </w:r>
-      <w:r>
-        <w:t xml:space="preserve"> </w:t>
-      </w:r>
-      <w:r>
-        <w:t>И</w:t>
+        <w:t>Забаштанский А. К</w:t>
       </w:r>
       <w:r>
         <w:t>.</w:t>
@@ -836,13 +830,7 @@
         <w:t>)</w:t>
       </w:r>
       <w:r>
-        <w:t xml:space="preserve"> и успешно запущен (рисунок 3.</w:t>
-      </w:r>
-      <w:r>
-        <w:t>1.</w:t>
-      </w:r>
-      <w:r>
-        <w:t>1).</w:t>
+        <w:t xml:space="preserve"> и успешно запущен (рисунок 3.1.1).</w:t>
       </w:r>
     </w:p>
     <w:p/>
@@ -897,13 +885,7 @@
         <w:jc w:val="center"/>
       </w:pPr>
       <w:r>
-        <w:t>Рисунок 3.</w:t>
-      </w:r>
-      <w:r>
-        <w:t>1.</w:t>
-      </w:r>
-      <w:r>
-        <w:t xml:space="preserve">1 – Подтверждение работы </w:t>
+        <w:t xml:space="preserve">Рисунок 3.1.1 – Подтверждение работы </w:t>
       </w:r>
       <w:r>
         <w:rPr>
@@ -1141,10 +1123,7 @@
     <w:p/>
     <w:p>
       <w:r>
-        <w:t xml:space="preserve">Листинг </w:t>
-      </w:r>
-      <w:r>
-        <w:t>3.</w:t>
+        <w:t>Листинг 3.</w:t>
       </w:r>
       <w:r>
         <w:t>2.</w:t>
@@ -1179,12 +1158,21 @@
     <w:p>
       <w:pPr>
         <w:pStyle w:val="af"/>
-      </w:pPr>
-      <w:r>
+        <w:rPr>
+          <w:lang w:val="en-US"/>
+        </w:rPr>
+      </w:pPr>
+      <w:r>
+        <w:rPr>
+          <w:lang w:val="en-US"/>
+        </w:rPr>
         <w:t>&lt;?</w:t>
       </w:r>
       <w:proofErr w:type="spellStart"/>
       <w:r>
+        <w:rPr>
+          <w:lang w:val="en-US"/>
+        </w:rPr>
         <w:t>php</w:t>
       </w:r>
       <w:proofErr w:type="spellEnd"/>
@@ -1192,50 +1180,26 @@
     <w:p>
       <w:pPr>
         <w:pStyle w:val="af"/>
-      </w:pPr>
-      <w:proofErr w:type="spellStart"/>
-      <w:r>
-        <w:t>echo</w:t>
-      </w:r>
-      <w:proofErr w:type="spellEnd"/>
-      <w:r>
-        <w:t xml:space="preserve"> "</w:t>
-      </w:r>
-      <w:proofErr w:type="spellStart"/>
-      <w:r>
-        <w:t>HelloWorld</w:t>
-      </w:r>
-      <w:proofErr w:type="spellEnd"/>
-      <w:r>
-        <w:t xml:space="preserve"> </w:t>
-      </w:r>
-      <w:proofErr w:type="spellStart"/>
-      <w:r>
-        <w:t>from</w:t>
-      </w:r>
-      <w:proofErr w:type="spellEnd"/>
-      <w:r>
-        <w:t xml:space="preserve"> PHP";</w:t>
-      </w:r>
-    </w:p>
-    <w:p>
-      <w:pPr>
-        <w:pStyle w:val="af"/>
-        <w:rPr>
-          <w:lang w:val="en-US"/>
-        </w:rPr>
+        <w:rPr>
+          <w:lang w:val="en-US"/>
+        </w:rPr>
+      </w:pPr>
+      <w:r>
+        <w:rPr>
+          <w:lang w:val="en-US"/>
+        </w:rPr>
+        <w:t>echo "HelloWorld from PHP";</w:t>
+      </w:r>
+    </w:p>
+    <w:p>
+      <w:pPr>
+        <w:pStyle w:val="af"/>
       </w:pPr>
       <w:r>
         <w:t>?&gt;</w:t>
       </w:r>
     </w:p>
-    <w:p>
-      <w:pPr>
-        <w:rPr>
-          <w:lang w:val="en-US"/>
-        </w:rPr>
-      </w:pPr>
-    </w:p>
+    <w:p/>
     <w:p>
       <w:r>
         <w:t xml:space="preserve">Директория была </w:t>
@@ -1637,6 +1601,9 @@
     <w:p>
       <w:pPr>
         <w:pStyle w:val="af"/>
+        <w:rPr>
+          <w:lang w:val="en-US"/>
+        </w:rPr>
       </w:pPr>
       <w:proofErr w:type="gramStart"/>
       <w:r>
@@ -1654,7 +1621,13 @@
         <w:t>'Server running on port 3000');</w:t>
       </w:r>
     </w:p>
-    <w:p/>
+    <w:p>
+      <w:pPr>
+        <w:rPr>
+          <w:lang w:val="en-US"/>
+        </w:rPr>
+      </w:pPr>
+    </w:p>
     <w:p>
       <w:r>
         <w:t>Серв</w:t>
@@ -1976,10 +1949,7 @@
         <w:t>Листинг</w:t>
       </w:r>
       <w:r>
-        <w:t xml:space="preserve"> 3.2.3 – </w:t>
-      </w:r>
-      <w:r>
-        <w:t xml:space="preserve">Программа на языке </w:t>
+        <w:t xml:space="preserve"> 3.2.3 – Программа на языке </w:t>
       </w:r>
       <w:r>
         <w:rPr>
@@ -2140,13 +2110,7 @@
         <w:rPr>
           <w:lang w:val="en-US"/>
         </w:rPr>
-        <w:t xml:space="preserve">    return 'Hello</w:t>
-      </w:r>
-      <w:r>
-        <w:rPr>
-          <w:lang w:val="en-US"/>
-        </w:rPr>
-        <w:t xml:space="preserve"> </w:t>
+        <w:t xml:space="preserve">    return 'Hello </w:t>
       </w:r>
       <w:r>
         <w:rPr>
@@ -2370,19 +2334,7 @@
         <w:t>localhost</w:t>
       </w:r>
       <w:r>
-        <w:t>:</w:t>
-      </w:r>
-      <w:r>
-        <w:t>8003</w:t>
-      </w:r>
-      <w:r>
-        <w:t xml:space="preserve"> сервис вернул требуемое сообщение (рисунок 3.</w:t>
-      </w:r>
-      <w:r>
-        <w:t>2.4</w:t>
-      </w:r>
-      <w:r>
-        <w:t>).</w:t>
+        <w:t>:8003 сервис вернул требуемое сообщение (рисунок 3.2.4).</w:t>
       </w:r>
     </w:p>
     <w:p/>
@@ -2456,10 +2408,7 @@
         <w:t>Python</w:t>
       </w:r>
       <w:r>
-        <w:t>-</w:t>
-      </w:r>
-      <w:r>
-        <w:t>серв</w:t>
+        <w:t>-серв</w:t>
       </w:r>
       <w:r>
         <w:t>ера</w:t>
@@ -2595,11 +2544,6 @@
       </w:pPr>
     </w:p>
     <w:p>
-      <w:pPr>
-        <w:rPr>
-          <w:lang w:val="en-US"/>
-        </w:rPr>
-      </w:pPr>
       <w:r>
         <w:t xml:space="preserve">Листинг </w:t>
       </w:r>
@@ -3137,9 +3081,6 @@
     <w:p>
       <w:pPr>
         <w:pStyle w:val="af"/>
-        <w:rPr>
-          <w:lang w:val="en-US"/>
-        </w:rPr>
       </w:pPr>
       <w:r>
         <w:t xml:space="preserve">        </w:t>
@@ -3636,13 +3577,7 @@
         <w:t>}</w:t>
       </w:r>
     </w:p>
-    <w:p>
-      <w:pPr>
-        <w:rPr>
-          <w:lang w:val="en-US"/>
-        </w:rPr>
-      </w:pPr>
-    </w:p>
+    <w:p/>
     <w:p>
       <w:r>
         <w:t>Нагрузка на сервер равномерно распределяется между тремя указанными сервисами.</w:t>
@@ -3813,10 +3748,7 @@
         <w:t xml:space="preserve">0) </w:t>
       </w:r>
       <w:r>
-        <w:t xml:space="preserve">запросов к </w:t>
-      </w:r>
-      <w:r>
-        <w:t xml:space="preserve">адресу </w:t>
+        <w:t xml:space="preserve">запросов к адресу </w:t>
       </w:r>
       <w:r>
         <w:t>http://localhost</w:t>
@@ -4468,6 +4400,9 @@
         <w:jc w:val="center"/>
       </w:pPr>
       <w:r>
+        <w:rPr>
+          <w:noProof/>
+        </w:rPr>
         <w:drawing>
           <wp:inline distT="0" distB="0" distL="0" distR="0" wp14:anchorId="6E2964DA" wp14:editId="499C00EE">
             <wp:extent cx="2406650" cy="652209"/>
@@ -7926,6 +7861,7 @@
   <w:style w:type="character" w:default="1" w:styleId="a0">
     <w:name w:val="Default Paragraph Font"/>
     <w:uiPriority w:val="1"/>
+    <w:semiHidden/>
     <w:unhideWhenUsed/>
   </w:style>
   <w:style w:type="table" w:default="1" w:styleId="a1">

</xml_diff>